<commit_message>
Additions to report and statechart
</commit_message>
<xml_diff>
--- a/report.docx
+++ b/report.docx
@@ -35,7 +35,23 @@
           <w:b/>
           <w:sz w:val="40"/>
         </w:rPr>
-        <w:t xml:space="preserve"> - </w:t>
+        <w:t xml:space="preserve"> </w:t>
+      </w:r>
+      <w:r>
+        <w:rPr>
+          <w:rFonts w:asciiTheme="majorBidi" w:hAnsiTheme="majorBidi" w:cstheme="majorBidi"/>
+          <w:b/>
+          <w:sz w:val="40"/>
+        </w:rPr>
+        <w:t>–</w:t>
+      </w:r>
+      <w:r>
+        <w:rPr>
+          <w:rFonts w:asciiTheme="majorBidi" w:hAnsiTheme="majorBidi" w:cstheme="majorBidi"/>
+          <w:b/>
+          <w:sz w:val="40"/>
+        </w:rPr>
+        <w:t xml:space="preserve"> </w:t>
       </w:r>
       <w:proofErr w:type="spellStart"/>
       <w:r>
@@ -61,6 +77,22 @@
           <w:rFonts w:asciiTheme="majorBidi" w:hAnsiTheme="majorBidi" w:cstheme="majorBidi"/>
           <w:sz w:val="24"/>
         </w:rPr>
+        <w:t>05.12.2018</w:t>
+      </w:r>
+    </w:p>
+    <w:p>
+      <w:pPr>
+        <w:jc w:val="center"/>
+        <w:rPr>
+          <w:rFonts w:asciiTheme="majorBidi" w:hAnsiTheme="majorBidi" w:cstheme="majorBidi"/>
+          <w:sz w:val="24"/>
+        </w:rPr>
+      </w:pPr>
+      <w:r>
+        <w:rPr>
+          <w:rFonts w:asciiTheme="majorBidi" w:hAnsiTheme="majorBidi" w:cstheme="majorBidi"/>
+          <w:sz w:val="24"/>
+        </w:rPr>
         <w:t xml:space="preserve">Alp </w:t>
       </w:r>
       <w:proofErr w:type="spellStart"/>
@@ -130,6 +162,42 @@
         <w:jc w:val="both"/>
         <w:rPr>
           <w:rFonts w:asciiTheme="majorBidi" w:hAnsiTheme="majorBidi" w:cstheme="majorBidi"/>
+          <w:sz w:val="24"/>
+        </w:rPr>
+      </w:pPr>
+    </w:p>
+    <w:p>
+      <w:pPr>
+        <w:jc w:val="both"/>
+        <w:rPr>
+          <w:rFonts w:asciiTheme="majorBidi" w:hAnsiTheme="majorBidi" w:cstheme="majorBidi"/>
+          <w:sz w:val="24"/>
+        </w:rPr>
+      </w:pPr>
+    </w:p>
+    <w:p>
+      <w:pPr>
+        <w:jc w:val="both"/>
+        <w:rPr>
+          <w:rFonts w:asciiTheme="majorBidi" w:hAnsiTheme="majorBidi" w:cstheme="majorBidi"/>
+          <w:sz w:val="24"/>
+        </w:rPr>
+      </w:pPr>
+    </w:p>
+    <w:p>
+      <w:pPr>
+        <w:jc w:val="both"/>
+        <w:rPr>
+          <w:rFonts w:asciiTheme="majorBidi" w:hAnsiTheme="majorBidi" w:cstheme="majorBidi"/>
+          <w:sz w:val="24"/>
+        </w:rPr>
+      </w:pPr>
+    </w:p>
+    <w:p>
+      <w:pPr>
+        <w:jc w:val="both"/>
+        <w:rPr>
+          <w:rFonts w:asciiTheme="majorBidi" w:hAnsiTheme="majorBidi" w:cstheme="majorBidi"/>
           <w:b/>
           <w:sz w:val="32"/>
         </w:rPr>
@@ -287,17 +355,15 @@
           <w:rFonts w:asciiTheme="majorBidi" w:hAnsiTheme="majorBidi" w:cstheme="majorBidi"/>
           <w:sz w:val="24"/>
         </w:rPr>
-        <w:t>we implemented.</w:t>
-      </w:r>
-    </w:p>
-    <w:p>
-      <w:pPr>
-        <w:jc w:val="both"/>
-        <w:rPr>
-          <w:rFonts w:asciiTheme="majorBidi" w:hAnsiTheme="majorBidi" w:cstheme="majorBidi"/>
-          <w:sz w:val="24"/>
-        </w:rPr>
-      </w:pPr>
+        <w:t>we implemented</w:t>
+      </w:r>
+      <w:r>
+        <w:rPr>
+          <w:rFonts w:asciiTheme="majorBidi" w:hAnsiTheme="majorBidi" w:cstheme="majorBidi"/>
+          <w:sz w:val="24"/>
+        </w:rPr>
+        <w:t>.</w:t>
+      </w:r>
     </w:p>
     <w:p>
       <w:pPr>
@@ -317,6 +383,58 @@
           <w:sz w:val="32"/>
         </w:rPr>
       </w:pPr>
+    </w:p>
+    <w:p>
+      <w:pPr>
+        <w:jc w:val="both"/>
+        <w:rPr>
+          <w:rFonts w:asciiTheme="majorBidi" w:hAnsiTheme="majorBidi" w:cstheme="majorBidi"/>
+          <w:b/>
+          <w:sz w:val="32"/>
+        </w:rPr>
+      </w:pPr>
+    </w:p>
+    <w:p>
+      <w:pPr>
+        <w:jc w:val="both"/>
+        <w:rPr>
+          <w:rFonts w:asciiTheme="majorBidi" w:hAnsiTheme="majorBidi" w:cstheme="majorBidi"/>
+          <w:b/>
+          <w:sz w:val="32"/>
+        </w:rPr>
+      </w:pPr>
+    </w:p>
+    <w:p>
+      <w:pPr>
+        <w:jc w:val="both"/>
+        <w:rPr>
+          <w:rFonts w:asciiTheme="majorBidi" w:hAnsiTheme="majorBidi" w:cstheme="majorBidi"/>
+          <w:b/>
+          <w:sz w:val="32"/>
+        </w:rPr>
+      </w:pPr>
+      <w:bookmarkStart w:id="0" w:name="_GoBack"/>
+      <w:bookmarkEnd w:id="0"/>
+    </w:p>
+    <w:p>
+      <w:pPr>
+        <w:jc w:val="both"/>
+        <w:rPr>
+          <w:rFonts w:asciiTheme="majorBidi" w:hAnsiTheme="majorBidi" w:cstheme="majorBidi"/>
+          <w:b/>
+          <w:sz w:val="32"/>
+        </w:rPr>
+      </w:pPr>
+    </w:p>
+    <w:p>
+      <w:pPr>
+        <w:jc w:val="both"/>
+        <w:rPr>
+          <w:rFonts w:asciiTheme="majorBidi" w:hAnsiTheme="majorBidi" w:cstheme="majorBidi"/>
+          <w:b/>
+          <w:sz w:val="32"/>
+        </w:rPr>
+      </w:pPr>
       <w:proofErr w:type="spellStart"/>
       <w:r>
         <w:rPr>
@@ -324,6 +442,7 @@
           <w:b/>
           <w:sz w:val="32"/>
         </w:rPr>
+        <w:lastRenderedPageBreak/>
         <w:t>Statechart</w:t>
       </w:r>
       <w:proofErr w:type="spellEnd"/>
@@ -338,6 +457,36 @@
       </w:pPr>
       <w:r>
         <w:rPr>
+          <w:noProof/>
+        </w:rPr>
+        <w:pict>
+          <v:shapetype id="_x0000_t75" coordsize="21600,21600" o:spt="75" o:preferrelative="t" path="m@4@5l@4@11@9@11@9@5xe" filled="f" stroked="f">
+            <v:stroke joinstyle="miter"/>
+            <v:formulas>
+              <v:f eqn="if lineDrawn pixelLineWidth 0"/>
+              <v:f eqn="sum @0 1 0"/>
+              <v:f eqn="sum 0 0 @1"/>
+              <v:f eqn="prod @2 1 2"/>
+              <v:f eqn="prod @3 21600 pixelWidth"/>
+              <v:f eqn="prod @3 21600 pixelHeight"/>
+              <v:f eqn="sum @0 0 1"/>
+              <v:f eqn="prod @6 1 2"/>
+              <v:f eqn="prod @7 21600 pixelWidth"/>
+              <v:f eqn="sum @8 21600 0"/>
+              <v:f eqn="prod @7 21600 pixelHeight"/>
+              <v:f eqn="sum @10 21600 0"/>
+            </v:formulas>
+            <v:path o:extrusionok="f" gradientshapeok="t" o:connecttype="rect"/>
+            <o:lock v:ext="edit" aspectratio="t"/>
+          </v:shapetype>
+          <v:shape id="_x0000_s1026" type="#_x0000_t75" style="position:absolute;left:0;text-align:left;margin-left:97.05pt;margin-top:48.15pt;width:256.7pt;height:255.45pt;z-index:-251657216;mso-position-horizontal-relative:text;mso-position-vertical-relative:text" wrapcoords="-63 0 -63 21537 21600 21537 21600 0 -63 0">
+            <v:imagedata r:id="rId5" o:title="speedcheck"/>
+            <w10:wrap type="tight"/>
+          </v:shape>
+        </w:pict>
+      </w:r>
+      <w:r>
+        <w:rPr>
           <w:rFonts w:asciiTheme="majorBidi" w:hAnsiTheme="majorBidi" w:cstheme="majorBidi"/>
           <w:sz w:val="24"/>
         </w:rPr>
@@ -359,52 +508,268 @@
         </w:rPr>
         <w:t xml:space="preserve"> with the part that is responsible for the acceleration and checking the maximum speed of the train. The section that handles this can be seen in the figure below.</w:t>
       </w:r>
-    </w:p>
-    <w:p>
-      <w:pPr>
-        <w:jc w:val="both"/>
-        <w:rPr>
-          <w:rFonts w:asciiTheme="majorBidi" w:hAnsiTheme="majorBidi" w:cstheme="majorBidi"/>
-          <w:b/>
+      <w:r>
+        <w:rPr>
+          <w:rFonts w:asciiTheme="majorBidi" w:hAnsiTheme="majorBidi" w:cstheme="majorBidi"/>
+          <w:b/>
+          <w:noProof/>
           <w:sz w:val="32"/>
           <w:u w:val="single"/>
-        </w:rPr>
-      </w:pPr>
-      <w:r>
+          <w:lang w:eastAsia="en-GB"/>
+        </w:rPr>
+        <w:t xml:space="preserve"> </w:t>
+      </w:r>
+    </w:p>
+    <w:p>
+      <w:pPr>
+        <w:jc w:val="both"/>
         <w:rPr>
           <w:rFonts w:asciiTheme="majorBidi" w:hAnsiTheme="majorBidi" w:cstheme="majorBidi"/>
           <w:b/>
           <w:sz w:val="32"/>
           <w:u w:val="single"/>
         </w:rPr>
-        <w:t>[INSERT FIGURE HERE]</w:t>
-      </w:r>
-    </w:p>
-    <w:p>
-      <w:pPr>
-        <w:jc w:val="both"/>
-        <w:rPr>
-          <w:rFonts w:asciiTheme="majorBidi" w:hAnsiTheme="majorBidi" w:cstheme="majorBidi"/>
-          <w:b/>
-          <w:sz w:val="32"/>
-          <w:u w:val="single"/>
-        </w:rPr>
-      </w:pPr>
-    </w:p>
-    <w:p>
-      <w:pPr>
-        <w:jc w:val="both"/>
-        <w:rPr>
-          <w:rFonts w:asciiTheme="majorBidi" w:hAnsiTheme="majorBidi" w:cstheme="majorBidi"/>
-          <w:sz w:val="24"/>
-        </w:rPr>
-      </w:pPr>
-      <w:r>
-        <w:rPr>
-          <w:rFonts w:asciiTheme="majorBidi" w:hAnsiTheme="majorBidi" w:cstheme="majorBidi"/>
-          <w:sz w:val="24"/>
-        </w:rPr>
-        <w:t>After handling the acceleration and checking the speed of the light, we moved on to the part which is responsible for controlling the behaviour with respect to changes in the traffic lights. The requirements are:</w:t>
+      </w:pPr>
+    </w:p>
+    <w:p>
+      <w:pPr>
+        <w:jc w:val="both"/>
+        <w:rPr>
+          <w:rFonts w:asciiTheme="majorBidi" w:hAnsiTheme="majorBidi" w:cstheme="majorBidi"/>
+          <w:sz w:val="24"/>
+        </w:rPr>
+      </w:pPr>
+    </w:p>
+    <w:p>
+      <w:pPr>
+        <w:jc w:val="both"/>
+        <w:rPr>
+          <w:rFonts w:asciiTheme="majorBidi" w:hAnsiTheme="majorBidi" w:cstheme="majorBidi"/>
+          <w:sz w:val="24"/>
+        </w:rPr>
+      </w:pPr>
+    </w:p>
+    <w:p>
+      <w:pPr>
+        <w:jc w:val="both"/>
+        <w:rPr>
+          <w:rFonts w:asciiTheme="majorBidi" w:hAnsiTheme="majorBidi" w:cstheme="majorBidi"/>
+          <w:sz w:val="24"/>
+        </w:rPr>
+      </w:pPr>
+    </w:p>
+    <w:p>
+      <w:pPr>
+        <w:jc w:val="both"/>
+        <w:rPr>
+          <w:rFonts w:asciiTheme="majorBidi" w:hAnsiTheme="majorBidi" w:cstheme="majorBidi"/>
+          <w:sz w:val="24"/>
+        </w:rPr>
+      </w:pPr>
+    </w:p>
+    <w:p>
+      <w:pPr>
+        <w:jc w:val="both"/>
+        <w:rPr>
+          <w:rFonts w:asciiTheme="majorBidi" w:hAnsiTheme="majorBidi" w:cstheme="majorBidi"/>
+          <w:sz w:val="24"/>
+        </w:rPr>
+      </w:pPr>
+    </w:p>
+    <w:p>
+      <w:pPr>
+        <w:jc w:val="both"/>
+        <w:rPr>
+          <w:rFonts w:asciiTheme="majorBidi" w:hAnsiTheme="majorBidi" w:cstheme="majorBidi"/>
+          <w:sz w:val="24"/>
+        </w:rPr>
+      </w:pPr>
+    </w:p>
+    <w:p>
+      <w:pPr>
+        <w:jc w:val="both"/>
+        <w:rPr>
+          <w:rFonts w:asciiTheme="majorBidi" w:hAnsiTheme="majorBidi" w:cstheme="majorBidi"/>
+          <w:sz w:val="24"/>
+        </w:rPr>
+      </w:pPr>
+    </w:p>
+    <w:p>
+      <w:pPr>
+        <w:jc w:val="both"/>
+        <w:rPr>
+          <w:rFonts w:asciiTheme="majorBidi" w:hAnsiTheme="majorBidi" w:cstheme="majorBidi"/>
+          <w:sz w:val="24"/>
+        </w:rPr>
+      </w:pPr>
+    </w:p>
+    <w:p>
+      <w:pPr>
+        <w:jc w:val="both"/>
+        <w:rPr>
+          <w:rFonts w:asciiTheme="majorBidi" w:hAnsiTheme="majorBidi" w:cstheme="majorBidi"/>
+          <w:sz w:val="24"/>
+        </w:rPr>
+      </w:pPr>
+    </w:p>
+    <w:p>
+      <w:pPr>
+        <w:jc w:val="both"/>
+        <w:rPr>
+          <w:rFonts w:asciiTheme="majorBidi" w:hAnsiTheme="majorBidi" w:cstheme="majorBidi"/>
+          <w:sz w:val="24"/>
+        </w:rPr>
+      </w:pPr>
+    </w:p>
+    <w:p>
+      <w:pPr>
+        <w:jc w:val="both"/>
+        <w:rPr>
+          <w:rFonts w:asciiTheme="majorBidi" w:hAnsiTheme="majorBidi" w:cstheme="majorBidi"/>
+          <w:sz w:val="24"/>
+        </w:rPr>
+      </w:pPr>
+    </w:p>
+    <w:p>
+      <w:pPr>
+        <w:jc w:val="both"/>
+        <w:rPr>
+          <w:rFonts w:asciiTheme="majorBidi" w:hAnsiTheme="majorBidi" w:cstheme="majorBidi"/>
+          <w:sz w:val="24"/>
+        </w:rPr>
+      </w:pPr>
+      <w:r>
+        <w:rPr>
+          <w:rFonts w:asciiTheme="majorBidi" w:hAnsiTheme="majorBidi" w:cstheme="majorBidi"/>
+          <w:sz w:val="24"/>
+        </w:rPr>
+        <w:t xml:space="preserve">Here after entering the </w:t>
+      </w:r>
+      <w:proofErr w:type="spellStart"/>
+      <w:r>
+        <w:rPr>
+          <w:rFonts w:asciiTheme="majorBidi" w:hAnsiTheme="majorBidi" w:cstheme="majorBidi"/>
+          <w:sz w:val="24"/>
+        </w:rPr>
+        <w:t>Init</w:t>
+      </w:r>
+      <w:proofErr w:type="spellEnd"/>
+      <w:r>
+        <w:rPr>
+          <w:rFonts w:asciiTheme="majorBidi" w:hAnsiTheme="majorBidi" w:cstheme="majorBidi"/>
+          <w:sz w:val="24"/>
+        </w:rPr>
+        <w:t xml:space="preserve"> state, we can start accelerating by changing the slider on the virtual dashboard. By adding a transition to itself in </w:t>
+      </w:r>
+      <w:proofErr w:type="spellStart"/>
+      <w:r>
+        <w:rPr>
+          <w:rFonts w:asciiTheme="majorBidi" w:hAnsiTheme="majorBidi" w:cstheme="majorBidi"/>
+          <w:sz w:val="24"/>
+        </w:rPr>
+        <w:t>SpeedUp</w:t>
+      </w:r>
+      <w:proofErr w:type="spellEnd"/>
+      <w:r>
+        <w:rPr>
+          <w:rFonts w:asciiTheme="majorBidi" w:hAnsiTheme="majorBidi" w:cstheme="majorBidi"/>
+          <w:sz w:val="24"/>
+        </w:rPr>
+        <w:t xml:space="preserve"> state, we can update the acceleration each time we change the slider. The state </w:t>
+      </w:r>
+      <w:proofErr w:type="spellStart"/>
+      <w:r>
+        <w:rPr>
+          <w:rFonts w:asciiTheme="majorBidi" w:hAnsiTheme="majorBidi" w:cstheme="majorBidi"/>
+          <w:sz w:val="24"/>
+        </w:rPr>
+        <w:t>SpeedUp</w:t>
+      </w:r>
+      <w:proofErr w:type="spellEnd"/>
+      <w:r>
+        <w:rPr>
+          <w:rFonts w:asciiTheme="majorBidi" w:hAnsiTheme="majorBidi" w:cstheme="majorBidi"/>
+          <w:sz w:val="24"/>
+        </w:rPr>
+        <w:t xml:space="preserve"> does not necessarily mean that the train would be always increasing its speed whenever it is in that state. It is the state that train reaches whenever there is a change in acceleration, therefore the name chosen for that state does not reflect its real purpose. We have a transition from </w:t>
+      </w:r>
+      <w:proofErr w:type="spellStart"/>
+      <w:r>
+        <w:rPr>
+          <w:rFonts w:asciiTheme="majorBidi" w:hAnsiTheme="majorBidi" w:cstheme="majorBidi"/>
+          <w:sz w:val="24"/>
+        </w:rPr>
+        <w:t>SpeedUp</w:t>
+      </w:r>
+      <w:proofErr w:type="spellEnd"/>
+      <w:r>
+        <w:rPr>
+          <w:rFonts w:asciiTheme="majorBidi" w:hAnsiTheme="majorBidi" w:cstheme="majorBidi"/>
+          <w:sz w:val="24"/>
+        </w:rPr>
+        <w:t xml:space="preserve"> to </w:t>
+      </w:r>
+      <w:proofErr w:type="spellStart"/>
+      <w:r>
+        <w:rPr>
+          <w:rFonts w:asciiTheme="majorBidi" w:hAnsiTheme="majorBidi" w:cstheme="majorBidi"/>
+          <w:sz w:val="24"/>
+        </w:rPr>
+        <w:t>MaxSpeed</w:t>
+      </w:r>
+      <w:proofErr w:type="spellEnd"/>
+      <w:r>
+        <w:rPr>
+          <w:rFonts w:asciiTheme="majorBidi" w:hAnsiTheme="majorBidi" w:cstheme="majorBidi"/>
+          <w:sz w:val="24"/>
+        </w:rPr>
+        <w:t xml:space="preserve"> state which is only triggered whenever the speed exceeds 100 km/h. Here, we limit the top speed of the train to 100 km/h. Driver is still able to accelerate but further positive acceleration does not affect the sp</w:t>
+      </w:r>
+      <w:r>
+        <w:rPr>
+          <w:rFonts w:asciiTheme="majorBidi" w:hAnsiTheme="majorBidi" w:cstheme="majorBidi"/>
+          <w:sz w:val="24"/>
+        </w:rPr>
+        <w:t>eed of the train in this state.</w:t>
+      </w:r>
+    </w:p>
+    <w:p>
+      <w:pPr>
+        <w:jc w:val="both"/>
+        <w:rPr>
+          <w:rFonts w:asciiTheme="majorBidi" w:hAnsiTheme="majorBidi" w:cstheme="majorBidi"/>
+          <w:sz w:val="24"/>
+        </w:rPr>
+      </w:pPr>
+    </w:p>
+    <w:p>
+      <w:pPr>
+        <w:jc w:val="both"/>
+        <w:rPr>
+          <w:rFonts w:asciiTheme="majorBidi" w:hAnsiTheme="majorBidi" w:cstheme="majorBidi"/>
+          <w:sz w:val="24"/>
+        </w:rPr>
+      </w:pPr>
+      <w:r>
+        <w:rPr>
+          <w:rFonts w:asciiTheme="majorBidi" w:hAnsiTheme="majorBidi" w:cstheme="majorBidi"/>
+          <w:sz w:val="24"/>
+        </w:rPr>
+        <w:t xml:space="preserve">After handling the acceleration and checking the speed of the </w:t>
+      </w:r>
+      <w:r>
+        <w:rPr>
+          <w:rFonts w:asciiTheme="majorBidi" w:hAnsiTheme="majorBidi" w:cstheme="majorBidi"/>
+          <w:sz w:val="24"/>
+        </w:rPr>
+        <w:t>train</w:t>
+      </w:r>
+      <w:r>
+        <w:rPr>
+          <w:rFonts w:asciiTheme="majorBidi" w:hAnsiTheme="majorBidi" w:cstheme="majorBidi"/>
+          <w:sz w:val="24"/>
+        </w:rPr>
+        <w:t>, we moved on to the part which is responsible for controlling the behaviour with respect to changes in the traffic lights. The requirements are:</w:t>
       </w:r>
     </w:p>
     <w:p>
@@ -467,7 +832,6 @@
           <w:rFonts w:asciiTheme="majorBidi" w:hAnsiTheme="majorBidi" w:cstheme="majorBidi"/>
           <w:sz w:val="24"/>
         </w:rPr>
-        <w:lastRenderedPageBreak/>
         <w:t xml:space="preserve">If the train is cruising at a speed which is less than or equal to 50 km/h while passing a yellow light, then the speed must be limited to </w:t>
       </w:r>
       <w:r>
@@ -515,152 +879,25 @@
       </w:pPr>
       <w:r>
         <w:rPr>
+          <w:noProof/>
+        </w:rPr>
+        <w:pict>
+          <v:shape id="_x0000_s1028" type="#_x0000_t75" style="position:absolute;left:0;text-align:left;margin-left:104.55pt;margin-top:.1pt;width:241.05pt;height:247.95pt;z-index:-251655168;mso-position-horizontal-relative:text;mso-position-vertical-relative:text" wrapcoords="-67 0 -67 21535 21600 21535 21600 0 -67 0">
+            <v:imagedata r:id="rId6" o:title="lights"/>
+            <w10:wrap type="tight"/>
+          </v:shape>
+        </w:pict>
+      </w:r>
+    </w:p>
+    <w:p>
+      <w:pPr>
+        <w:jc w:val="both"/>
+        <w:rPr>
           <w:rFonts w:asciiTheme="majorBidi" w:hAnsiTheme="majorBidi" w:cstheme="majorBidi"/>
           <w:b/>
           <w:sz w:val="32"/>
           <w:u w:val="single"/>
         </w:rPr>
-        <w:t>[INSERT FIGURE HERE]</w:t>
-      </w:r>
-    </w:p>
-    <w:p>
-      <w:pPr>
-        <w:jc w:val="both"/>
-        <w:rPr>
-          <w:rFonts w:asciiTheme="majorBidi" w:hAnsiTheme="majorBidi" w:cstheme="majorBidi"/>
-          <w:sz w:val="24"/>
-        </w:rPr>
-      </w:pPr>
-    </w:p>
-    <w:p>
-      <w:pPr>
-        <w:jc w:val="both"/>
-        <w:rPr>
-          <w:rFonts w:asciiTheme="majorBidi" w:hAnsiTheme="majorBidi" w:cstheme="majorBidi"/>
-          <w:sz w:val="24"/>
-        </w:rPr>
-      </w:pPr>
-      <w:r>
-        <w:rPr>
-          <w:rFonts w:asciiTheme="majorBidi" w:hAnsiTheme="majorBidi" w:cstheme="majorBidi"/>
-          <w:sz w:val="24"/>
-        </w:rPr>
-        <w:t xml:space="preserve">Whenever train arrives at the station, it </w:t>
-      </w:r>
-      <w:r>
-        <w:rPr>
-          <w:rFonts w:asciiTheme="majorBidi" w:hAnsiTheme="majorBidi" w:cstheme="majorBidi"/>
-          <w:sz w:val="24"/>
-        </w:rPr>
-        <w:t>doors can be open, and after 5 seconds, the doors should be close with pressing the “close” button.</w:t>
-      </w:r>
-      <w:r>
-        <w:rPr>
-          <w:rFonts w:asciiTheme="majorBidi" w:hAnsiTheme="majorBidi" w:cstheme="majorBidi"/>
-          <w:sz w:val="24"/>
-        </w:rPr>
-        <w:t xml:space="preserve"> </w:t>
-      </w:r>
-      <w:r>
-        <w:rPr>
-          <w:rFonts w:asciiTheme="majorBidi" w:hAnsiTheme="majorBidi" w:cstheme="majorBidi"/>
-          <w:sz w:val="24"/>
-        </w:rPr>
-        <w:t xml:space="preserve">Then, it will leaves the station. But, if the speed of the train be </w:t>
-      </w:r>
-      <w:r>
-        <w:rPr>
-          <w:rFonts w:asciiTheme="majorBidi" w:hAnsiTheme="majorBidi" w:cstheme="majorBidi"/>
-          <w:sz w:val="24"/>
-        </w:rPr>
-        <w:t>more than 20 km/h, it will go to emergency break. As you can see below.</w:t>
-      </w:r>
-    </w:p>
-    <w:p>
-      <w:pPr>
-        <w:jc w:val="both"/>
-        <w:rPr>
-          <w:rFonts w:asciiTheme="majorBidi" w:hAnsiTheme="majorBidi" w:cstheme="majorBidi"/>
-          <w:sz w:val="24"/>
-        </w:rPr>
-      </w:pPr>
-    </w:p>
-    <w:p>
-      <w:pPr>
-        <w:jc w:val="both"/>
-        <w:rPr>
-          <w:rFonts w:asciiTheme="majorBidi" w:hAnsiTheme="majorBidi" w:cstheme="majorBidi"/>
-          <w:sz w:val="24"/>
-        </w:rPr>
-      </w:pPr>
-      <w:r>
-        <w:rPr>
-          <w:rFonts w:asciiTheme="majorBidi" w:hAnsiTheme="majorBidi" w:cstheme="majorBidi"/>
-          <w:sz w:val="24"/>
-        </w:rPr>
-        <w:t xml:space="preserve">Also, there is a Pause state. When we press the “pause” button, it will pause the simulation. And after pressing the “continue” button, it will continue with the same speed </w:t>
-      </w:r>
-      <w:r>
-        <w:rPr>
-          <w:rFonts w:asciiTheme="majorBidi" w:hAnsiTheme="majorBidi" w:cstheme="majorBidi"/>
-          <w:sz w:val="24"/>
-        </w:rPr>
-        <w:t>as</w:t>
-      </w:r>
-      <w:r>
-        <w:rPr>
-          <w:rFonts w:asciiTheme="majorBidi" w:hAnsiTheme="majorBidi" w:cstheme="majorBidi"/>
-          <w:sz w:val="24"/>
-        </w:rPr>
-        <w:t xml:space="preserve"> it had before.</w:t>
-      </w:r>
-      <w:r>
-        <w:rPr>
-          <w:rFonts w:asciiTheme="majorBidi" w:hAnsiTheme="majorBidi" w:cstheme="majorBidi"/>
-          <w:sz w:val="24"/>
-        </w:rPr>
-        <w:t xml:space="preserve"> For having the same situation in emergency situation, we added the </w:t>
-      </w:r>
-      <w:proofErr w:type="spellStart"/>
-      <w:r>
-        <w:rPr>
-          <w:rFonts w:asciiTheme="majorBidi" w:hAnsiTheme="majorBidi" w:cstheme="majorBidi"/>
-          <w:sz w:val="24"/>
-        </w:rPr>
-        <w:t>EmergencyPause</w:t>
-      </w:r>
-      <w:proofErr w:type="spellEnd"/>
-      <w:r>
-        <w:rPr>
-          <w:rFonts w:asciiTheme="majorBidi" w:hAnsiTheme="majorBidi" w:cstheme="majorBidi"/>
-          <w:sz w:val="24"/>
-        </w:rPr>
-        <w:t xml:space="preserve"> for that part too. When we press “pause” button in the emergency situation, it will stop and after pressing the “continue” button, it will come back to the emergency situation.</w:t>
-      </w:r>
-    </w:p>
-    <w:p>
-      <w:pPr>
-        <w:jc w:val="both"/>
-        <w:rPr>
-          <w:rFonts w:asciiTheme="majorBidi" w:hAnsiTheme="majorBidi" w:cstheme="majorBidi"/>
-          <w:sz w:val="24"/>
-        </w:rPr>
-      </w:pPr>
-      <w:r>
-        <w:rPr>
-          <w:rFonts w:asciiTheme="majorBidi" w:hAnsiTheme="majorBidi" w:cstheme="majorBidi"/>
-          <w:sz w:val="24"/>
-        </w:rPr>
-        <w:t>You can see these 2 parts in below.</w:t>
-      </w:r>
-    </w:p>
-    <w:p>
-      <w:pPr>
-        <w:jc w:val="both"/>
-        <w:rPr>
-          <w:rFonts w:asciiTheme="majorBidi" w:hAnsiTheme="majorBidi" w:cstheme="majorBidi"/>
-          <w:sz w:val="24"/>
-        </w:rPr>
       </w:pPr>
     </w:p>
     <w:p>
@@ -673,48 +910,1160 @@
           <w:u w:val="single"/>
         </w:rPr>
       </w:pPr>
-      <w:r>
+    </w:p>
+    <w:p>
+      <w:pPr>
+        <w:jc w:val="both"/>
         <w:rPr>
           <w:rFonts w:asciiTheme="majorBidi" w:hAnsiTheme="majorBidi" w:cstheme="majorBidi"/>
           <w:b/>
           <w:sz w:val="32"/>
           <w:u w:val="single"/>
         </w:rPr>
-        <w:t>[INSERT FIGURE HERE]</w:t>
-      </w:r>
-    </w:p>
-    <w:p>
-      <w:pPr>
-        <w:jc w:val="both"/>
-        <w:rPr>
-          <w:rFonts w:asciiTheme="majorBidi" w:hAnsiTheme="majorBidi" w:cstheme="majorBidi"/>
-          <w:sz w:val="24"/>
-        </w:rPr>
-      </w:pPr>
-    </w:p>
-    <w:p>
-      <w:pPr>
-        <w:jc w:val="both"/>
-        <w:rPr>
-          <w:rFonts w:asciiTheme="majorBidi" w:hAnsiTheme="majorBidi" w:cstheme="majorBidi"/>
-          <w:sz w:val="24"/>
-        </w:rPr>
-      </w:pPr>
-    </w:p>
-    <w:p>
-      <w:pPr>
-        <w:jc w:val="both"/>
-        <w:rPr>
-          <w:rFonts w:asciiTheme="majorBidi" w:hAnsiTheme="majorBidi" w:cstheme="majorBidi"/>
-          <w:sz w:val="24"/>
-        </w:rPr>
-      </w:pPr>
-      <w:r>
-        <w:rPr>
-          <w:rFonts w:asciiTheme="majorBidi" w:hAnsiTheme="majorBidi" w:cstheme="majorBidi"/>
-          <w:sz w:val="24"/>
-        </w:rPr>
-        <w:t>There is another part that is called “Dead Man’s Button”. The driver should press this button every 30 seconds, if it doesn’t happen</w:t>
+      </w:pPr>
+    </w:p>
+    <w:p>
+      <w:pPr>
+        <w:jc w:val="both"/>
+        <w:rPr>
+          <w:rFonts w:asciiTheme="majorBidi" w:hAnsiTheme="majorBidi" w:cstheme="majorBidi"/>
+          <w:b/>
+          <w:sz w:val="32"/>
+          <w:u w:val="single"/>
+        </w:rPr>
+      </w:pPr>
+    </w:p>
+    <w:p>
+      <w:pPr>
+        <w:jc w:val="both"/>
+        <w:rPr>
+          <w:rFonts w:asciiTheme="majorBidi" w:hAnsiTheme="majorBidi" w:cstheme="majorBidi"/>
+          <w:sz w:val="24"/>
+        </w:rPr>
+      </w:pPr>
+    </w:p>
+    <w:p>
+      <w:pPr>
+        <w:jc w:val="both"/>
+        <w:rPr>
+          <w:rFonts w:asciiTheme="majorBidi" w:hAnsiTheme="majorBidi" w:cstheme="majorBidi"/>
+          <w:sz w:val="24"/>
+        </w:rPr>
+      </w:pPr>
+    </w:p>
+    <w:p>
+      <w:pPr>
+        <w:jc w:val="both"/>
+        <w:rPr>
+          <w:rFonts w:asciiTheme="majorBidi" w:hAnsiTheme="majorBidi" w:cstheme="majorBidi"/>
+          <w:sz w:val="24"/>
+        </w:rPr>
+      </w:pPr>
+    </w:p>
+    <w:p>
+      <w:pPr>
+        <w:jc w:val="both"/>
+        <w:rPr>
+          <w:rFonts w:asciiTheme="majorBidi" w:hAnsiTheme="majorBidi" w:cstheme="majorBidi"/>
+          <w:sz w:val="24"/>
+        </w:rPr>
+      </w:pPr>
+    </w:p>
+    <w:p>
+      <w:pPr>
+        <w:jc w:val="both"/>
+        <w:rPr>
+          <w:rFonts w:asciiTheme="majorBidi" w:hAnsiTheme="majorBidi" w:cstheme="majorBidi"/>
+          <w:sz w:val="24"/>
+        </w:rPr>
+      </w:pPr>
+    </w:p>
+    <w:p>
+      <w:pPr>
+        <w:jc w:val="both"/>
+        <w:rPr>
+          <w:rFonts w:asciiTheme="majorBidi" w:hAnsiTheme="majorBidi" w:cstheme="majorBidi"/>
+          <w:sz w:val="24"/>
+        </w:rPr>
+      </w:pPr>
+    </w:p>
+    <w:p>
+      <w:pPr>
+        <w:jc w:val="both"/>
+        <w:rPr>
+          <w:rFonts w:asciiTheme="majorBidi" w:hAnsiTheme="majorBidi" w:cstheme="majorBidi"/>
+          <w:sz w:val="24"/>
+        </w:rPr>
+      </w:pPr>
+      <w:r>
+        <w:rPr>
+          <w:rFonts w:asciiTheme="majorBidi" w:hAnsiTheme="majorBidi" w:cstheme="majorBidi"/>
+          <w:sz w:val="24"/>
+        </w:rPr>
+        <w:t xml:space="preserve">This snapshot of the </w:t>
+      </w:r>
+      <w:proofErr w:type="spellStart"/>
+      <w:r>
+        <w:rPr>
+          <w:rFonts w:asciiTheme="majorBidi" w:hAnsiTheme="majorBidi" w:cstheme="majorBidi"/>
+          <w:sz w:val="24"/>
+        </w:rPr>
+        <w:t>statechart</w:t>
+      </w:r>
+      <w:proofErr w:type="spellEnd"/>
+      <w:r>
+        <w:rPr>
+          <w:rFonts w:asciiTheme="majorBidi" w:hAnsiTheme="majorBidi" w:cstheme="majorBidi"/>
+          <w:sz w:val="24"/>
+        </w:rPr>
+        <w:t xml:space="preserve"> shows all the components that are responsible for checking the requirements for the lights. In the state named Yellow, train can only come to that state whenever there is a yellow light. There is a transition from Yellow state that is triggered only when the speed of the train is over 50 km/h and that transition goes to the Emergency state which we will discuss later.</w:t>
+      </w:r>
+      <w:r>
+        <w:rPr>
+          <w:rFonts w:asciiTheme="majorBidi" w:hAnsiTheme="majorBidi" w:cstheme="majorBidi"/>
+          <w:sz w:val="24"/>
+        </w:rPr>
+        <w:t xml:space="preserve"> Under the yellow light the maximum speed is limited to 50 km/h but that does not mean that the train cannot accelerate. If the speed is lower than 50 km/h, it goes to the state which is called </w:t>
+      </w:r>
+      <w:proofErr w:type="spellStart"/>
+      <w:r>
+        <w:rPr>
+          <w:rFonts w:asciiTheme="majorBidi" w:hAnsiTheme="majorBidi" w:cstheme="majorBidi"/>
+          <w:sz w:val="24"/>
+        </w:rPr>
+        <w:t>AccelerateUnderYellow</w:t>
+      </w:r>
+      <w:proofErr w:type="spellEnd"/>
+      <w:r>
+        <w:rPr>
+          <w:rFonts w:asciiTheme="majorBidi" w:hAnsiTheme="majorBidi" w:cstheme="majorBidi"/>
+          <w:sz w:val="24"/>
+        </w:rPr>
+        <w:t xml:space="preserve">. The reason this state has been added here is because we have to check the speed before allowing the train to accelerate. When the driver changes the slider on the virtual dashboard, it goes to the Accelerate state which actually enables the acceleration. In this state, we disallow the driver by adding the transition which is enabled whenever the speed exceeds 50 km/h. Under that condition it moves over to the </w:t>
+      </w:r>
+      <w:proofErr w:type="spellStart"/>
+      <w:r>
+        <w:rPr>
+          <w:rFonts w:asciiTheme="majorBidi" w:hAnsiTheme="majorBidi" w:cstheme="majorBidi"/>
+          <w:sz w:val="24"/>
+        </w:rPr>
+        <w:t>CheckSpeed</w:t>
+      </w:r>
+      <w:proofErr w:type="spellEnd"/>
+      <w:r>
+        <w:rPr>
+          <w:rFonts w:asciiTheme="majorBidi" w:hAnsiTheme="majorBidi" w:cstheme="majorBidi"/>
+          <w:sz w:val="24"/>
+        </w:rPr>
+        <w:t xml:space="preserve"> state and limits the velocity to 50 km/h. If the driver wants to slow down in this state, it is allowed but further positive acceleration does not affect the speed. The Green state is used only under the conditions of yellow light because we have to let the driver speed up whenever there is green light after yellow light. When the train sees the red light it goes to the state Red. The speed must be 0, if the speed is greater than 0, the outgoing transition is triggered and the train again goes to Emergency</w:t>
+      </w:r>
+      <w:r>
+        <w:rPr>
+          <w:rFonts w:asciiTheme="majorBidi" w:hAnsiTheme="majorBidi" w:cstheme="majorBidi"/>
+          <w:sz w:val="24"/>
+        </w:rPr>
+        <w:t xml:space="preserve"> state</w:t>
+      </w:r>
+      <w:r>
+        <w:rPr>
+          <w:rFonts w:asciiTheme="majorBidi" w:hAnsiTheme="majorBidi" w:cstheme="majorBidi"/>
+          <w:sz w:val="24"/>
+        </w:rPr>
+        <w:t xml:space="preserve">. </w:t>
+      </w:r>
+    </w:p>
+    <w:p>
+      <w:pPr>
+        <w:jc w:val="both"/>
+        <w:rPr>
+          <w:rFonts w:asciiTheme="majorBidi" w:hAnsiTheme="majorBidi" w:cstheme="majorBidi"/>
+          <w:sz w:val="24"/>
+        </w:rPr>
+      </w:pPr>
+    </w:p>
+    <w:p>
+      <w:pPr>
+        <w:jc w:val="both"/>
+        <w:rPr>
+          <w:rFonts w:asciiTheme="majorBidi" w:hAnsiTheme="majorBidi" w:cstheme="majorBidi"/>
+          <w:sz w:val="24"/>
+        </w:rPr>
+      </w:pPr>
+      <w:r>
+        <w:rPr>
+          <w:rFonts w:asciiTheme="majorBidi" w:hAnsiTheme="majorBidi" w:cstheme="majorBidi"/>
+          <w:sz w:val="24"/>
+        </w:rPr>
+        <w:t xml:space="preserve">Following the requirements for lights, we went onto implementing the states where the train comes to a station. First of all, a train does not necessarily have to stop at a station. </w:t>
+      </w:r>
+      <w:r>
+        <w:rPr>
+          <w:rFonts w:asciiTheme="majorBidi" w:hAnsiTheme="majorBidi" w:cstheme="majorBidi"/>
+          <w:sz w:val="24"/>
+        </w:rPr>
+        <w:t xml:space="preserve">In our </w:t>
+      </w:r>
+      <w:proofErr w:type="spellStart"/>
+      <w:r>
+        <w:rPr>
+          <w:rFonts w:asciiTheme="majorBidi" w:hAnsiTheme="majorBidi" w:cstheme="majorBidi"/>
+          <w:sz w:val="24"/>
+        </w:rPr>
+        <w:t>statechart</w:t>
+      </w:r>
+      <w:proofErr w:type="spellEnd"/>
+      <w:r>
+        <w:rPr>
+          <w:rFonts w:asciiTheme="majorBidi" w:hAnsiTheme="majorBidi" w:cstheme="majorBidi"/>
+          <w:sz w:val="24"/>
+        </w:rPr>
+        <w:t>, train is able to pass the station but with a speed which is limited to 20km/h. When the</w:t>
+      </w:r>
+      <w:r>
+        <w:rPr>
+          <w:rFonts w:asciiTheme="majorBidi" w:hAnsiTheme="majorBidi" w:cstheme="majorBidi"/>
+          <w:sz w:val="24"/>
+        </w:rPr>
+        <w:t xml:space="preserve"> train arrives </w:t>
+      </w:r>
+      <w:r>
+        <w:rPr>
+          <w:rFonts w:asciiTheme="majorBidi" w:hAnsiTheme="majorBidi" w:cstheme="majorBidi"/>
+          <w:sz w:val="24"/>
+        </w:rPr>
+        <w:t xml:space="preserve">and stops </w:t>
+      </w:r>
+      <w:r>
+        <w:rPr>
+          <w:rFonts w:asciiTheme="majorBidi" w:hAnsiTheme="majorBidi" w:cstheme="majorBidi"/>
+          <w:sz w:val="24"/>
+        </w:rPr>
+        <w:t xml:space="preserve">at the station, it </w:t>
+      </w:r>
+      <w:r>
+        <w:rPr>
+          <w:rFonts w:asciiTheme="majorBidi" w:hAnsiTheme="majorBidi" w:cstheme="majorBidi"/>
+          <w:sz w:val="24"/>
+        </w:rPr>
+        <w:t>is able to open its doors</w:t>
+      </w:r>
+      <w:r>
+        <w:rPr>
+          <w:rFonts w:asciiTheme="majorBidi" w:hAnsiTheme="majorBidi" w:cstheme="majorBidi"/>
+          <w:sz w:val="24"/>
+        </w:rPr>
+        <w:t>, and after 5 seconds,</w:t>
+      </w:r>
+      <w:r>
+        <w:rPr>
+          <w:rFonts w:asciiTheme="majorBidi" w:hAnsiTheme="majorBidi" w:cstheme="majorBidi"/>
+          <w:sz w:val="24"/>
+        </w:rPr>
+        <w:t xml:space="preserve"> </w:t>
+      </w:r>
+      <w:r>
+        <w:rPr>
+          <w:rFonts w:asciiTheme="majorBidi" w:hAnsiTheme="majorBidi" w:cstheme="majorBidi"/>
+          <w:sz w:val="24"/>
+        </w:rPr>
+        <w:t>the doors should be close</w:t>
+      </w:r>
+      <w:r>
+        <w:rPr>
+          <w:rFonts w:asciiTheme="majorBidi" w:hAnsiTheme="majorBidi" w:cstheme="majorBidi"/>
+          <w:sz w:val="24"/>
+        </w:rPr>
+        <w:t>d</w:t>
+      </w:r>
+      <w:r>
+        <w:rPr>
+          <w:rFonts w:asciiTheme="majorBidi" w:hAnsiTheme="majorBidi" w:cstheme="majorBidi"/>
+          <w:sz w:val="24"/>
+        </w:rPr>
+        <w:t xml:space="preserve"> with pressing the “close” button.</w:t>
+      </w:r>
+      <w:r>
+        <w:rPr>
+          <w:rFonts w:asciiTheme="majorBidi" w:hAnsiTheme="majorBidi" w:cstheme="majorBidi"/>
+          <w:sz w:val="24"/>
+        </w:rPr>
+        <w:t xml:space="preserve"> </w:t>
+      </w:r>
+      <w:r>
+        <w:rPr>
+          <w:rFonts w:asciiTheme="majorBidi" w:hAnsiTheme="majorBidi" w:cstheme="majorBidi"/>
+          <w:sz w:val="24"/>
+        </w:rPr>
+        <w:t>Then, it will leave the station. I</w:t>
+      </w:r>
+      <w:r>
+        <w:rPr>
+          <w:rFonts w:asciiTheme="majorBidi" w:hAnsiTheme="majorBidi" w:cstheme="majorBidi"/>
+          <w:sz w:val="24"/>
+        </w:rPr>
+        <w:t xml:space="preserve">f the speed of the train </w:t>
+      </w:r>
+      <w:r>
+        <w:rPr>
+          <w:rFonts w:asciiTheme="majorBidi" w:hAnsiTheme="majorBidi" w:cstheme="majorBidi"/>
+          <w:sz w:val="24"/>
+        </w:rPr>
+        <w:t>is</w:t>
+      </w:r>
+      <w:r>
+        <w:rPr>
+          <w:rFonts w:asciiTheme="majorBidi" w:hAnsiTheme="majorBidi" w:cstheme="majorBidi"/>
+          <w:sz w:val="24"/>
+        </w:rPr>
+        <w:t xml:space="preserve"> </w:t>
+      </w:r>
+      <w:r>
+        <w:rPr>
+          <w:rFonts w:asciiTheme="majorBidi" w:hAnsiTheme="majorBidi" w:cstheme="majorBidi"/>
+          <w:sz w:val="24"/>
+        </w:rPr>
+        <w:t xml:space="preserve">more than 20 km/h, it will go to emergency break. </w:t>
+      </w:r>
+      <w:r>
+        <w:rPr>
+          <w:rFonts w:asciiTheme="majorBidi" w:hAnsiTheme="majorBidi" w:cstheme="majorBidi"/>
+          <w:sz w:val="24"/>
+        </w:rPr>
+        <w:t>The snapshot can be seen below</w:t>
+      </w:r>
+      <w:r>
+        <w:rPr>
+          <w:rFonts w:asciiTheme="majorBidi" w:hAnsiTheme="majorBidi" w:cstheme="majorBidi"/>
+          <w:sz w:val="24"/>
+        </w:rPr>
+        <w:t>.</w:t>
+      </w:r>
+    </w:p>
+    <w:p>
+      <w:pPr>
+        <w:jc w:val="both"/>
+        <w:rPr>
+          <w:rFonts w:asciiTheme="majorBidi" w:hAnsiTheme="majorBidi" w:cstheme="majorBidi"/>
+          <w:b/>
+          <w:sz w:val="32"/>
+          <w:u w:val="single"/>
+        </w:rPr>
+      </w:pPr>
+      <w:r>
+        <w:rPr>
+          <w:noProof/>
+        </w:rPr>
+        <w:lastRenderedPageBreak/>
+        <w:pict>
+          <v:shape id="_x0000_s1030" type="#_x0000_t75" style="position:absolute;left:0;text-align:left;margin-left:37.4pt;margin-top:0;width:375.65pt;height:184.95pt;z-index:-251653120;mso-position-horizontal:absolute;mso-position-horizontal-relative:text;mso-position-vertical-relative:text" wrapcoords="-43 0 -43 21513 21600 21513 21600 0 -43 0">
+            <v:imagedata r:id="rId7" o:title="station"/>
+            <w10:wrap type="tight"/>
+          </v:shape>
+        </w:pict>
+      </w:r>
+    </w:p>
+    <w:p>
+      <w:pPr>
+        <w:jc w:val="both"/>
+        <w:rPr>
+          <w:rFonts w:asciiTheme="majorBidi" w:hAnsiTheme="majorBidi" w:cstheme="majorBidi"/>
+          <w:b/>
+          <w:sz w:val="32"/>
+          <w:u w:val="single"/>
+        </w:rPr>
+      </w:pPr>
+    </w:p>
+    <w:p>
+      <w:pPr>
+        <w:jc w:val="both"/>
+        <w:rPr>
+          <w:rFonts w:asciiTheme="majorBidi" w:hAnsiTheme="majorBidi" w:cstheme="majorBidi"/>
+          <w:b/>
+          <w:sz w:val="32"/>
+          <w:u w:val="single"/>
+        </w:rPr>
+      </w:pPr>
+    </w:p>
+    <w:p>
+      <w:pPr>
+        <w:jc w:val="both"/>
+        <w:rPr>
+          <w:rFonts w:asciiTheme="majorBidi" w:hAnsiTheme="majorBidi" w:cstheme="majorBidi"/>
+          <w:b/>
+          <w:sz w:val="32"/>
+          <w:u w:val="single"/>
+        </w:rPr>
+      </w:pPr>
+    </w:p>
+    <w:p>
+      <w:pPr>
+        <w:jc w:val="both"/>
+        <w:rPr>
+          <w:rFonts w:asciiTheme="majorBidi" w:hAnsiTheme="majorBidi" w:cstheme="majorBidi"/>
+          <w:b/>
+          <w:sz w:val="32"/>
+          <w:u w:val="single"/>
+        </w:rPr>
+      </w:pPr>
+    </w:p>
+    <w:p>
+      <w:pPr>
+        <w:jc w:val="both"/>
+        <w:rPr>
+          <w:rFonts w:asciiTheme="majorBidi" w:hAnsiTheme="majorBidi" w:cstheme="majorBidi"/>
+          <w:b/>
+          <w:sz w:val="32"/>
+          <w:u w:val="single"/>
+        </w:rPr>
+      </w:pPr>
+    </w:p>
+    <w:p>
+      <w:pPr>
+        <w:jc w:val="both"/>
+        <w:rPr>
+          <w:rFonts w:asciiTheme="majorBidi" w:hAnsiTheme="majorBidi" w:cstheme="majorBidi"/>
+          <w:b/>
+          <w:sz w:val="32"/>
+          <w:u w:val="single"/>
+        </w:rPr>
+      </w:pPr>
+    </w:p>
+    <w:p>
+      <w:pPr>
+        <w:jc w:val="both"/>
+        <w:rPr>
+          <w:rFonts w:asciiTheme="majorBidi" w:hAnsiTheme="majorBidi" w:cstheme="majorBidi"/>
+          <w:b/>
+          <w:sz w:val="32"/>
+          <w:u w:val="single"/>
+        </w:rPr>
+      </w:pPr>
+      <w:r>
+        <w:rPr>
+          <w:rFonts w:asciiTheme="majorBidi" w:hAnsiTheme="majorBidi" w:cstheme="majorBidi"/>
+          <w:sz w:val="24"/>
+        </w:rPr>
+        <w:t xml:space="preserve">We enter to this state with </w:t>
+      </w:r>
+      <w:r>
+        <w:rPr>
+          <w:rFonts w:asciiTheme="majorBidi" w:hAnsiTheme="majorBidi" w:cstheme="majorBidi"/>
+          <w:i/>
+          <w:sz w:val="24"/>
+        </w:rPr>
+        <w:t>enter</w:t>
+      </w:r>
+      <w:r>
+        <w:rPr>
+          <w:rFonts w:asciiTheme="majorBidi" w:hAnsiTheme="majorBidi" w:cstheme="majorBidi"/>
+          <w:sz w:val="24"/>
+        </w:rPr>
+        <w:t xml:space="preserve"> transition. Upon entrance, we give the driver to change acceleration in order to be able to stop the train. If the driver </w:t>
+      </w:r>
+      <w:r>
+        <w:rPr>
+          <w:rFonts w:asciiTheme="majorBidi" w:hAnsiTheme="majorBidi" w:cstheme="majorBidi"/>
+          <w:sz w:val="24"/>
+        </w:rPr>
+        <w:t>exceeds the speed limit of 20km/h, the system goes to Emergency</w:t>
+      </w:r>
+      <w:r>
+        <w:rPr>
+          <w:rFonts w:asciiTheme="majorBidi" w:hAnsiTheme="majorBidi" w:cstheme="majorBidi"/>
+          <w:sz w:val="24"/>
+        </w:rPr>
+        <w:t xml:space="preserve"> state</w:t>
+      </w:r>
+      <w:r>
+        <w:rPr>
+          <w:rFonts w:asciiTheme="majorBidi" w:hAnsiTheme="majorBidi" w:cstheme="majorBidi"/>
+          <w:sz w:val="24"/>
+        </w:rPr>
+        <w:t xml:space="preserve">. If the driver chooses to stop at a station, then there is a transition from </w:t>
+      </w:r>
+      <w:proofErr w:type="spellStart"/>
+      <w:r>
+        <w:rPr>
+          <w:rFonts w:asciiTheme="majorBidi" w:hAnsiTheme="majorBidi" w:cstheme="majorBidi"/>
+          <w:sz w:val="24"/>
+        </w:rPr>
+        <w:t>CheckSpeed</w:t>
+      </w:r>
+      <w:proofErr w:type="spellEnd"/>
+      <w:r>
+        <w:rPr>
+          <w:rFonts w:asciiTheme="majorBidi" w:hAnsiTheme="majorBidi" w:cstheme="majorBidi"/>
+          <w:sz w:val="24"/>
+        </w:rPr>
+        <w:t xml:space="preserve"> to </w:t>
+      </w:r>
+      <w:proofErr w:type="spellStart"/>
+      <w:r>
+        <w:rPr>
+          <w:rFonts w:asciiTheme="majorBidi" w:hAnsiTheme="majorBidi" w:cstheme="majorBidi"/>
+          <w:sz w:val="24"/>
+        </w:rPr>
+        <w:t>CanOpenDoors</w:t>
+      </w:r>
+      <w:proofErr w:type="spellEnd"/>
+      <w:r>
+        <w:rPr>
+          <w:rFonts w:asciiTheme="majorBidi" w:hAnsiTheme="majorBidi" w:cstheme="majorBidi"/>
+          <w:sz w:val="24"/>
+        </w:rPr>
+        <w:t xml:space="preserve"> which is triggered when the speed is 0. In this state driver is able to open the doors by pressing the </w:t>
+      </w:r>
+      <w:r>
+        <w:rPr>
+          <w:rFonts w:asciiTheme="majorBidi" w:hAnsiTheme="majorBidi" w:cstheme="majorBidi"/>
+          <w:i/>
+          <w:sz w:val="24"/>
+        </w:rPr>
+        <w:t>open</w:t>
+      </w:r>
+      <w:r>
+        <w:rPr>
+          <w:rFonts w:asciiTheme="majorBidi" w:hAnsiTheme="majorBidi" w:cstheme="majorBidi"/>
+          <w:sz w:val="24"/>
+        </w:rPr>
+        <w:t xml:space="preserve"> button on the virtual dashboard. The transition from </w:t>
+      </w:r>
+      <w:proofErr w:type="spellStart"/>
+      <w:r>
+        <w:rPr>
+          <w:rFonts w:asciiTheme="majorBidi" w:hAnsiTheme="majorBidi" w:cstheme="majorBidi"/>
+          <w:sz w:val="24"/>
+        </w:rPr>
+        <w:t>DoorsOpen</w:t>
+      </w:r>
+      <w:proofErr w:type="spellEnd"/>
+      <w:r>
+        <w:rPr>
+          <w:rFonts w:asciiTheme="majorBidi" w:hAnsiTheme="majorBidi" w:cstheme="majorBidi"/>
+          <w:sz w:val="24"/>
+        </w:rPr>
+        <w:t xml:space="preserve"> state is triggered after 5 seconds which ensures that the doors will stay open for at least 5 seconds. After that, driver can close the doors by using the </w:t>
+      </w:r>
+      <w:r>
+        <w:rPr>
+          <w:rFonts w:asciiTheme="majorBidi" w:hAnsiTheme="majorBidi" w:cstheme="majorBidi"/>
+          <w:i/>
+          <w:sz w:val="24"/>
+        </w:rPr>
+        <w:t>close</w:t>
+      </w:r>
+      <w:r>
+        <w:rPr>
+          <w:rFonts w:asciiTheme="majorBidi" w:hAnsiTheme="majorBidi" w:cstheme="majorBidi"/>
+          <w:i/>
+          <w:sz w:val="24"/>
+        </w:rPr>
+        <w:t xml:space="preserve"> </w:t>
+      </w:r>
+      <w:r>
+        <w:rPr>
+          <w:rFonts w:asciiTheme="majorBidi" w:hAnsiTheme="majorBidi" w:cstheme="majorBidi"/>
+          <w:sz w:val="24"/>
+        </w:rPr>
+        <w:t xml:space="preserve">button on the dashboard. Upon closing the doors train can accelerate and leave the station. If at any point the train exceeds 20 km/h in this composite state, then </w:t>
+      </w:r>
+      <w:r>
+        <w:rPr>
+          <w:rFonts w:asciiTheme="majorBidi" w:hAnsiTheme="majorBidi" w:cstheme="majorBidi"/>
+          <w:sz w:val="24"/>
+        </w:rPr>
+        <w:t>system goes to the Emergency state</w:t>
+      </w:r>
+      <w:r>
+        <w:rPr>
+          <w:rFonts w:asciiTheme="majorBidi" w:hAnsiTheme="majorBidi" w:cstheme="majorBidi"/>
+          <w:sz w:val="24"/>
+        </w:rPr>
+        <w:t xml:space="preserve">. </w:t>
+      </w:r>
+    </w:p>
+    <w:p>
+      <w:pPr>
+        <w:jc w:val="both"/>
+        <w:rPr>
+          <w:rFonts w:asciiTheme="majorBidi" w:hAnsiTheme="majorBidi" w:cstheme="majorBidi"/>
+          <w:sz w:val="24"/>
+        </w:rPr>
+      </w:pPr>
+    </w:p>
+    <w:p>
+      <w:pPr>
+        <w:jc w:val="both"/>
+        <w:rPr>
+          <w:rFonts w:asciiTheme="majorBidi" w:hAnsiTheme="majorBidi" w:cstheme="majorBidi"/>
+          <w:sz w:val="24"/>
+        </w:rPr>
+      </w:pPr>
+      <w:r>
+        <w:rPr>
+          <w:rFonts w:asciiTheme="majorBidi" w:hAnsiTheme="majorBidi" w:cstheme="majorBidi"/>
+          <w:sz w:val="24"/>
+        </w:rPr>
+        <w:t xml:space="preserve">Also, there is a Pause state. When we press the “pause” button, it will pause the simulation. And after pressing the “continue” button, it will continue with the same speed </w:t>
+      </w:r>
+      <w:r>
+        <w:rPr>
+          <w:rFonts w:asciiTheme="majorBidi" w:hAnsiTheme="majorBidi" w:cstheme="majorBidi"/>
+          <w:sz w:val="24"/>
+        </w:rPr>
+        <w:t>as</w:t>
+      </w:r>
+      <w:r>
+        <w:rPr>
+          <w:rFonts w:asciiTheme="majorBidi" w:hAnsiTheme="majorBidi" w:cstheme="majorBidi"/>
+          <w:sz w:val="24"/>
+        </w:rPr>
+        <w:t xml:space="preserve"> it had before.</w:t>
+      </w:r>
+      <w:r>
+        <w:rPr>
+          <w:rFonts w:asciiTheme="majorBidi" w:hAnsiTheme="majorBidi" w:cstheme="majorBidi"/>
+          <w:sz w:val="24"/>
+        </w:rPr>
+        <w:t xml:space="preserve"> For having the same situation in emergency situation, we added the </w:t>
+      </w:r>
+      <w:proofErr w:type="spellStart"/>
+      <w:r>
+        <w:rPr>
+          <w:rFonts w:asciiTheme="majorBidi" w:hAnsiTheme="majorBidi" w:cstheme="majorBidi"/>
+          <w:sz w:val="24"/>
+        </w:rPr>
+        <w:t>EmergencyPause</w:t>
+      </w:r>
+      <w:proofErr w:type="spellEnd"/>
+      <w:r>
+        <w:rPr>
+          <w:rFonts w:asciiTheme="majorBidi" w:hAnsiTheme="majorBidi" w:cstheme="majorBidi"/>
+          <w:sz w:val="24"/>
+        </w:rPr>
+        <w:t xml:space="preserve"> for that part too. When we press “pause” button in the emergency situation, it will stop and after pressing the “continue” button, it will come back to the emergency situation.</w:t>
+      </w:r>
+    </w:p>
+    <w:p>
+      <w:pPr>
+        <w:jc w:val="both"/>
+        <w:rPr>
+          <w:rFonts w:asciiTheme="majorBidi" w:hAnsiTheme="majorBidi" w:cstheme="majorBidi"/>
+          <w:sz w:val="24"/>
+        </w:rPr>
+      </w:pPr>
+      <w:r>
+        <w:rPr>
+          <w:rFonts w:asciiTheme="majorBidi" w:hAnsiTheme="majorBidi" w:cstheme="majorBidi"/>
+          <w:sz w:val="24"/>
+        </w:rPr>
+        <w:t xml:space="preserve">You can see these 2 parts in </w:t>
+      </w:r>
+      <w:r>
+        <w:rPr>
+          <w:rFonts w:asciiTheme="majorBidi" w:hAnsiTheme="majorBidi" w:cstheme="majorBidi"/>
+          <w:sz w:val="24"/>
+        </w:rPr>
+        <w:t xml:space="preserve">figures </w:t>
+      </w:r>
+      <w:r>
+        <w:rPr>
+          <w:rFonts w:asciiTheme="majorBidi" w:hAnsiTheme="majorBidi" w:cstheme="majorBidi"/>
+          <w:sz w:val="24"/>
+        </w:rPr>
+        <w:t>below.</w:t>
+      </w:r>
+    </w:p>
+    <w:p>
+      <w:pPr>
+        <w:jc w:val="both"/>
+        <w:rPr>
+          <w:rFonts w:asciiTheme="majorBidi" w:hAnsiTheme="majorBidi" w:cstheme="majorBidi"/>
+          <w:sz w:val="24"/>
+        </w:rPr>
+      </w:pPr>
+      <w:r>
+        <w:rPr>
+          <w:noProof/>
+        </w:rPr>
+        <w:pict>
+          <v:shape id="_x0000_s1031" type="#_x0000_t75" style="position:absolute;left:0;text-align:left;margin-left:56.95pt;margin-top:20.05pt;width:336.2pt;height:164.65pt;z-index:-251651072;mso-position-horizontal-relative:text;mso-position-vertical-relative:text" wrapcoords="-48 0 -48 21502 21600 21502 21600 0 -48 0">
+            <v:imagedata r:id="rId8" o:title="pause"/>
+            <w10:wrap type="tight"/>
+          </v:shape>
+        </w:pict>
+      </w:r>
+    </w:p>
+    <w:p>
+      <w:pPr>
+        <w:jc w:val="both"/>
+        <w:rPr>
+          <w:rFonts w:asciiTheme="majorBidi" w:hAnsiTheme="majorBidi" w:cstheme="majorBidi"/>
+          <w:sz w:val="24"/>
+        </w:rPr>
+      </w:pPr>
+    </w:p>
+    <w:p>
+      <w:pPr>
+        <w:jc w:val="both"/>
+        <w:rPr>
+          <w:rFonts w:asciiTheme="majorBidi" w:hAnsiTheme="majorBidi" w:cstheme="majorBidi"/>
+          <w:sz w:val="24"/>
+        </w:rPr>
+      </w:pPr>
+    </w:p>
+    <w:p>
+      <w:pPr>
+        <w:jc w:val="both"/>
+        <w:rPr>
+          <w:rFonts w:asciiTheme="majorBidi" w:hAnsiTheme="majorBidi" w:cstheme="majorBidi"/>
+          <w:b/>
+          <w:sz w:val="32"/>
+          <w:u w:val="single"/>
+        </w:rPr>
+      </w:pPr>
+    </w:p>
+    <w:p>
+      <w:pPr>
+        <w:jc w:val="both"/>
+        <w:rPr>
+          <w:rFonts w:asciiTheme="majorBidi" w:hAnsiTheme="majorBidi" w:cstheme="majorBidi"/>
+          <w:b/>
+          <w:sz w:val="32"/>
+          <w:u w:val="single"/>
+        </w:rPr>
+      </w:pPr>
+    </w:p>
+    <w:p>
+      <w:pPr>
+        <w:jc w:val="both"/>
+        <w:rPr>
+          <w:rFonts w:asciiTheme="majorBidi" w:hAnsiTheme="majorBidi" w:cstheme="majorBidi"/>
+          <w:b/>
+          <w:sz w:val="32"/>
+          <w:u w:val="single"/>
+        </w:rPr>
+      </w:pPr>
+    </w:p>
+    <w:p>
+      <w:pPr>
+        <w:jc w:val="both"/>
+        <w:rPr>
+          <w:rFonts w:asciiTheme="majorBidi" w:hAnsiTheme="majorBidi" w:cstheme="majorBidi"/>
+          <w:b/>
+          <w:sz w:val="32"/>
+          <w:u w:val="single"/>
+        </w:rPr>
+      </w:pPr>
+    </w:p>
+    <w:p>
+      <w:pPr>
+        <w:jc w:val="both"/>
+        <w:rPr>
+          <w:rFonts w:asciiTheme="majorBidi" w:hAnsiTheme="majorBidi" w:cstheme="majorBidi"/>
+          <w:b/>
+          <w:sz w:val="32"/>
+          <w:u w:val="single"/>
+        </w:rPr>
+      </w:pPr>
+      <w:r>
+        <w:rPr>
+          <w:rFonts w:asciiTheme="majorBidi" w:hAnsiTheme="majorBidi" w:cstheme="majorBidi"/>
+          <w:b/>
+          <w:noProof/>
+          <w:sz w:val="32"/>
+          <w:u w:val="single"/>
+          <w:lang w:eastAsia="en-GB"/>
+        </w:rPr>
+        <mc:AlternateContent>
+          <mc:Choice Requires="wps">
+            <w:drawing>
+              <wp:anchor distT="0" distB="0" distL="114300" distR="114300" simplePos="0" relativeHeight="251666432" behindDoc="0" locked="0" layoutInCell="1" allowOverlap="1">
+                <wp:simplePos x="0" y="0"/>
+                <wp:positionH relativeFrom="margin">
+                  <wp:align>center</wp:align>
+                </wp:positionH>
+                <wp:positionV relativeFrom="paragraph">
+                  <wp:posOffset>67006</wp:posOffset>
+                </wp:positionV>
+                <wp:extent cx="715617" cy="230588"/>
+                <wp:effectExtent l="0" t="0" r="0" b="0"/>
+                <wp:wrapNone/>
+                <wp:docPr id="2" name="Text Box 2"/>
+                <wp:cNvGraphicFramePr/>
+                <a:graphic xmlns:a="http://schemas.openxmlformats.org/drawingml/2006/main">
+                  <a:graphicData uri="http://schemas.microsoft.com/office/word/2010/wordprocessingShape">
+                    <wps:wsp>
+                      <wps:cNvSpPr txBox="1"/>
+                      <wps:spPr>
+                        <a:xfrm>
+                          <a:off x="0" y="0"/>
+                          <a:ext cx="715617" cy="230588"/>
+                        </a:xfrm>
+                        <a:prstGeom prst="rect">
+                          <a:avLst/>
+                        </a:prstGeom>
+                        <a:noFill/>
+                        <a:ln w="6350">
+                          <a:noFill/>
+                        </a:ln>
+                        <a:effectLst/>
+                      </wps:spPr>
+                      <wps:style>
+                        <a:lnRef idx="0">
+                          <a:schemeClr val="accent1"/>
+                        </a:lnRef>
+                        <a:fillRef idx="0">
+                          <a:schemeClr val="accent1"/>
+                        </a:fillRef>
+                        <a:effectRef idx="0">
+                          <a:schemeClr val="accent1"/>
+                        </a:effectRef>
+                        <a:fontRef idx="minor">
+                          <a:schemeClr val="dk1"/>
+                        </a:fontRef>
+                      </wps:style>
+                      <wps:txbx>
+                        <w:txbxContent>
+                          <w:p>
+                            <w:pPr>
+                              <w:rPr>
+                                <w:sz w:val="16"/>
+                              </w:rPr>
+                            </w:pPr>
+                            <w:r>
+                              <w:rPr>
+                                <w:sz w:val="16"/>
+                              </w:rPr>
+                              <w:t>Pause state.</w:t>
+                            </w:r>
+                          </w:p>
+                        </w:txbxContent>
+                      </wps:txbx>
+                      <wps:bodyPr rot="0" spcFirstLastPara="0" vertOverflow="overflow" horzOverflow="overflow" vert="horz" wrap="square" lIns="91440" tIns="45720" rIns="91440" bIns="45720" numCol="1" spcCol="0" rtlCol="0" fromWordArt="0" anchor="t" anchorCtr="0" forceAA="0" compatLnSpc="1">
+                        <a:prstTxWarp prst="textNoShape">
+                          <a:avLst/>
+                        </a:prstTxWarp>
+                        <a:noAutofit/>
+                      </wps:bodyPr>
+                    </wps:wsp>
+                  </a:graphicData>
+                </a:graphic>
+                <wp14:sizeRelH relativeFrom="margin">
+                  <wp14:pctWidth>0</wp14:pctWidth>
+                </wp14:sizeRelH>
+                <wp14:sizeRelV relativeFrom="margin">
+                  <wp14:pctHeight>0</wp14:pctHeight>
+                </wp14:sizeRelV>
+              </wp:anchor>
+            </w:drawing>
+          </mc:Choice>
+          <mc:Fallback>
+            <w:pict>
+              <v:shapetype id="_x0000_t202" coordsize="21600,21600" o:spt="202" path="m,l,21600r21600,l21600,xe">
+                <v:stroke joinstyle="miter"/>
+                <v:path gradientshapeok="t" o:connecttype="rect"/>
+              </v:shapetype>
+              <v:shape id="Text Box 2" o:spid="_x0000_s1026" type="#_x0000_t202" style="position:absolute;left:0;text-align:left;margin-left:0;margin-top:5.3pt;width:56.35pt;height:18.15pt;z-index:251666432;visibility:visible;mso-wrap-style:square;mso-width-percent:0;mso-height-percent:0;mso-wrap-distance-left:9pt;mso-wrap-distance-top:0;mso-wrap-distance-right:9pt;mso-wrap-distance-bottom:0;mso-position-horizontal:center;mso-position-horizontal-relative:margin;mso-position-vertical:absolute;mso-position-vertical-relative:text;mso-width-percent:0;mso-height-percent:0;mso-width-relative:margin;mso-height-relative:margin;v-text-anchor:top" o:gfxdata="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" filled="f" stroked="f" strokeweight=".5pt">
+                <v:textbox>
+                  <w:txbxContent>
+                    <w:p>
+                      <w:pPr>
+                        <w:rPr>
+                          <w:sz w:val="16"/>
+                        </w:rPr>
+                      </w:pPr>
+                      <w:r>
+                        <w:rPr>
+                          <w:sz w:val="16"/>
+                        </w:rPr>
+                        <w:t>Pause state.</w:t>
+                      </w:r>
+                    </w:p>
+                  </w:txbxContent>
+                </v:textbox>
+                <w10:wrap anchorx="margin"/>
+              </v:shape>
+            </w:pict>
+          </mc:Fallback>
+        </mc:AlternateContent>
+      </w:r>
+    </w:p>
+    <w:p>
+      <w:pPr>
+        <w:jc w:val="both"/>
+        <w:rPr>
+          <w:rFonts w:asciiTheme="majorBidi" w:hAnsiTheme="majorBidi" w:cstheme="majorBidi"/>
+          <w:b/>
+          <w:sz w:val="32"/>
+          <w:u w:val="single"/>
+        </w:rPr>
+      </w:pPr>
+      <w:r>
+        <w:rPr>
+          <w:noProof/>
+        </w:rPr>
+        <w:lastRenderedPageBreak/>
+        <w:pict>
+          <v:shape id="_x0000_s1033" type="#_x0000_t75" style="position:absolute;left:0;text-align:left;margin-left:57pt;margin-top:2.85pt;width:336.2pt;height:101.8pt;z-index:-251648000;mso-position-horizontal-relative:text;mso-position-vertical:absolute;mso-position-vertical-relative:text" wrapcoords="-48 0 -48 21441 21600 21441 21600 0 -48 0">
+            <v:imagedata r:id="rId9" o:title="emergencypause"/>
+            <w10:wrap type="tight"/>
+          </v:shape>
+        </w:pict>
+      </w:r>
+    </w:p>
+    <w:p>
+      <w:pPr>
+        <w:jc w:val="both"/>
+        <w:rPr>
+          <w:rFonts w:asciiTheme="majorBidi" w:hAnsiTheme="majorBidi" w:cstheme="majorBidi"/>
+          <w:sz w:val="24"/>
+        </w:rPr>
+      </w:pPr>
+    </w:p>
+    <w:p>
+      <w:pPr>
+        <w:jc w:val="both"/>
+        <w:rPr>
+          <w:rFonts w:asciiTheme="majorBidi" w:hAnsiTheme="majorBidi" w:cstheme="majorBidi"/>
+          <w:sz w:val="24"/>
+        </w:rPr>
+      </w:pPr>
+    </w:p>
+    <w:p>
+      <w:pPr>
+        <w:jc w:val="both"/>
+        <w:rPr>
+          <w:rFonts w:asciiTheme="majorBidi" w:hAnsiTheme="majorBidi" w:cstheme="majorBidi"/>
+          <w:sz w:val="24"/>
+        </w:rPr>
+      </w:pPr>
+    </w:p>
+    <w:p>
+      <w:pPr>
+        <w:jc w:val="both"/>
+        <w:rPr>
+          <w:rFonts w:asciiTheme="majorBidi" w:hAnsiTheme="majorBidi" w:cstheme="majorBidi"/>
+          <w:sz w:val="24"/>
+        </w:rPr>
+      </w:pPr>
+      <w:r>
+        <w:rPr>
+          <w:rFonts w:asciiTheme="majorBidi" w:hAnsiTheme="majorBidi" w:cstheme="majorBidi"/>
+          <w:b/>
+          <w:noProof/>
+          <w:sz w:val="32"/>
+          <w:u w:val="single"/>
+          <w:lang w:eastAsia="en-GB"/>
+        </w:rPr>
+        <mc:AlternateContent>
+          <mc:Choice Requires="wps">
+            <w:drawing>
+              <wp:anchor distT="0" distB="0" distL="114300" distR="114300" simplePos="0" relativeHeight="251670528" behindDoc="0" locked="0" layoutInCell="1" allowOverlap="1" wp14:anchorId="6B662526" wp14:editId="48AC0F87">
+                <wp:simplePos x="0" y="0"/>
+                <wp:positionH relativeFrom="margin">
+                  <wp:align>center</wp:align>
+                </wp:positionH>
+                <wp:positionV relativeFrom="paragraph">
+                  <wp:posOffset>125068</wp:posOffset>
+                </wp:positionV>
+                <wp:extent cx="1558456" cy="230588"/>
+                <wp:effectExtent l="0" t="0" r="0" b="0"/>
+                <wp:wrapNone/>
+                <wp:docPr id="3" name="Text Box 3"/>
+                <wp:cNvGraphicFramePr/>
+                <a:graphic xmlns:a="http://schemas.openxmlformats.org/drawingml/2006/main">
+                  <a:graphicData uri="http://schemas.microsoft.com/office/word/2010/wordprocessingShape">
+                    <wps:wsp>
+                      <wps:cNvSpPr txBox="1"/>
+                      <wps:spPr>
+                        <a:xfrm>
+                          <a:off x="0" y="0"/>
+                          <a:ext cx="1558456" cy="230588"/>
+                        </a:xfrm>
+                        <a:prstGeom prst="rect">
+                          <a:avLst/>
+                        </a:prstGeom>
+                        <a:noFill/>
+                        <a:ln w="6350">
+                          <a:noFill/>
+                        </a:ln>
+                        <a:effectLst/>
+                      </wps:spPr>
+                      <wps:style>
+                        <a:lnRef idx="0">
+                          <a:schemeClr val="accent1"/>
+                        </a:lnRef>
+                        <a:fillRef idx="0">
+                          <a:schemeClr val="accent1"/>
+                        </a:fillRef>
+                        <a:effectRef idx="0">
+                          <a:schemeClr val="accent1"/>
+                        </a:effectRef>
+                        <a:fontRef idx="minor">
+                          <a:schemeClr val="dk1"/>
+                        </a:fontRef>
+                      </wps:style>
+                      <wps:txbx>
+                        <w:txbxContent>
+                          <w:p>
+                            <w:pPr>
+                              <w:rPr>
+                                <w:sz w:val="16"/>
+                              </w:rPr>
+                            </w:pPr>
+                            <w:r>
+                              <w:rPr>
+                                <w:sz w:val="16"/>
+                              </w:rPr>
+                              <w:t>Pause state for emergency case.</w:t>
+                            </w:r>
+                          </w:p>
+                        </w:txbxContent>
+                      </wps:txbx>
+                      <wps:bodyPr rot="0" spcFirstLastPara="0" vertOverflow="overflow" horzOverflow="overflow" vert="horz" wrap="square" lIns="91440" tIns="45720" rIns="91440" bIns="45720" numCol="1" spcCol="0" rtlCol="0" fromWordArt="0" anchor="t" anchorCtr="0" forceAA="0" compatLnSpc="1">
+                        <a:prstTxWarp prst="textNoShape">
+                          <a:avLst/>
+                        </a:prstTxWarp>
+                        <a:noAutofit/>
+                      </wps:bodyPr>
+                    </wps:wsp>
+                  </a:graphicData>
+                </a:graphic>
+                <wp14:sizeRelH relativeFrom="margin">
+                  <wp14:pctWidth>0</wp14:pctWidth>
+                </wp14:sizeRelH>
+                <wp14:sizeRelV relativeFrom="margin">
+                  <wp14:pctHeight>0</wp14:pctHeight>
+                </wp14:sizeRelV>
+              </wp:anchor>
+            </w:drawing>
+          </mc:Choice>
+          <mc:Fallback>
+            <w:pict>
+              <v:shape w14:anchorId="6B662526" id="Text Box 3" o:spid="_x0000_s1027" type="#_x0000_t202" style="position:absolute;left:0;text-align:left;margin-left:0;margin-top:9.85pt;width:122.7pt;height:18.15pt;z-index:251670528;visibility:visible;mso-wrap-style:square;mso-width-percent:0;mso-height-percent:0;mso-wrap-distance-left:9pt;mso-wrap-distance-top:0;mso-wrap-distance-right:9pt;mso-wrap-distance-bottom:0;mso-position-horizontal:center;mso-position-horizontal-relative:margin;mso-position-vertical:absolute;mso-position-vertical-relative:text;mso-width-percent:0;mso-height-percent:0;mso-width-relative:margin;mso-height-relative:margin;v-text-anchor:top" o:gfxdata="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" filled="f" stroked="f" strokeweight=".5pt">
+                <v:textbox>
+                  <w:txbxContent>
+                    <w:p>
+                      <w:pPr>
+                        <w:rPr>
+                          <w:sz w:val="16"/>
+                        </w:rPr>
+                      </w:pPr>
+                      <w:r>
+                        <w:rPr>
+                          <w:sz w:val="16"/>
+                        </w:rPr>
+                        <w:t>Pause state for emergency case.</w:t>
+                      </w:r>
+                    </w:p>
+                  </w:txbxContent>
+                </v:textbox>
+                <w10:wrap anchorx="margin"/>
+              </v:shape>
+            </w:pict>
+          </mc:Fallback>
+        </mc:AlternateContent>
+      </w:r>
+    </w:p>
+    <w:p>
+      <w:pPr>
+        <w:jc w:val="center"/>
+        <w:rPr>
+          <w:rFonts w:asciiTheme="majorBidi" w:hAnsiTheme="majorBidi" w:cstheme="majorBidi"/>
+          <w:sz w:val="24"/>
+        </w:rPr>
+      </w:pPr>
+    </w:p>
+    <w:p>
+      <w:pPr>
+        <w:rPr>
+          <w:rFonts w:asciiTheme="majorBidi" w:hAnsiTheme="majorBidi" w:cstheme="majorBidi"/>
+          <w:sz w:val="24"/>
+        </w:rPr>
+      </w:pPr>
+      <w:r>
+        <w:rPr>
+          <w:rFonts w:asciiTheme="majorBidi" w:hAnsiTheme="majorBidi" w:cstheme="majorBidi"/>
+          <w:sz w:val="24"/>
+        </w:rPr>
+        <w:t xml:space="preserve">In the emergency states, we use Deep History. The main purpose here is to remember the state where we left off. Whenever the </w:t>
+      </w:r>
+      <w:r>
+        <w:rPr>
+          <w:rFonts w:asciiTheme="majorBidi" w:hAnsiTheme="majorBidi" w:cstheme="majorBidi"/>
+          <w:i/>
+          <w:sz w:val="24"/>
+        </w:rPr>
+        <w:t>pause</w:t>
+      </w:r>
+      <w:r>
+        <w:rPr>
+          <w:rFonts w:asciiTheme="majorBidi" w:hAnsiTheme="majorBidi" w:cstheme="majorBidi"/>
+          <w:sz w:val="24"/>
+        </w:rPr>
+        <w:t xml:space="preserve"> button is pressed and we are in either pause state, we store the velocity and acceleration values in the temporary variables</w:t>
+      </w:r>
+      <w:r>
+        <w:rPr>
+          <w:rFonts w:asciiTheme="majorBidi" w:hAnsiTheme="majorBidi" w:cstheme="majorBidi"/>
+          <w:sz w:val="24"/>
+        </w:rPr>
+        <w:t xml:space="preserve">, and then set those velocity and acceleration values to 0 in order to simulate the pausing. We get back to the state where we left off by pressing the </w:t>
+      </w:r>
+      <w:r>
+        <w:rPr>
+          <w:rFonts w:asciiTheme="majorBidi" w:hAnsiTheme="majorBidi" w:cstheme="majorBidi"/>
+          <w:i/>
+          <w:sz w:val="24"/>
+        </w:rPr>
+        <w:t>continue</w:t>
+      </w:r>
+      <w:r>
+        <w:rPr>
+          <w:rFonts w:asciiTheme="majorBidi" w:hAnsiTheme="majorBidi" w:cstheme="majorBidi"/>
+          <w:sz w:val="24"/>
+        </w:rPr>
+        <w:t xml:space="preserve"> button. We give the stored values as the new velocity and acceleration values to the state that we left off. </w:t>
+      </w:r>
+    </w:p>
+    <w:p>
+      <w:pPr>
+        <w:jc w:val="center"/>
+        <w:rPr>
+          <w:rFonts w:asciiTheme="majorBidi" w:hAnsiTheme="majorBidi" w:cstheme="majorBidi"/>
+          <w:sz w:val="24"/>
+        </w:rPr>
+      </w:pPr>
+    </w:p>
+    <w:p>
+      <w:pPr>
+        <w:jc w:val="both"/>
+        <w:rPr>
+          <w:rFonts w:asciiTheme="majorBidi" w:hAnsiTheme="majorBidi" w:cstheme="majorBidi"/>
+          <w:sz w:val="24"/>
+        </w:rPr>
+      </w:pPr>
+      <w:r>
+        <w:rPr>
+          <w:rFonts w:asciiTheme="majorBidi" w:hAnsiTheme="majorBidi" w:cstheme="majorBidi"/>
+          <w:sz w:val="24"/>
+        </w:rPr>
+        <w:t xml:space="preserve">There is another part </w:t>
+      </w:r>
+      <w:r>
+        <w:rPr>
+          <w:rFonts w:asciiTheme="majorBidi" w:hAnsiTheme="majorBidi" w:cstheme="majorBidi"/>
+          <w:sz w:val="24"/>
+        </w:rPr>
+        <w:t>which</w:t>
+      </w:r>
+      <w:r>
+        <w:rPr>
+          <w:rFonts w:asciiTheme="majorBidi" w:hAnsiTheme="majorBidi" w:cstheme="majorBidi"/>
+          <w:sz w:val="24"/>
+        </w:rPr>
+        <w:t xml:space="preserve"> is called “Dead Man’s Button”. The driver should press this button every 30 seconds, if it doesn’t happen</w:t>
       </w:r>
       <w:r>
         <w:rPr>
@@ -749,25 +2098,448 @@
           <w:rFonts w:asciiTheme="majorBidi" w:hAnsiTheme="majorBidi" w:cstheme="majorBidi"/>
           <w:sz w:val="24"/>
         </w:rPr>
-        <w:t>the warning will be clear.</w:t>
-      </w:r>
-      <w:bookmarkStart w:id="0" w:name="_GoBack"/>
-      <w:bookmarkEnd w:id="0"/>
-    </w:p>
-    <w:p>
-      <w:pPr>
-        <w:jc w:val="both"/>
-        <w:rPr>
-          <w:rFonts w:asciiTheme="majorBidi" w:hAnsiTheme="majorBidi" w:cstheme="majorBidi"/>
-          <w:sz w:val="24"/>
-        </w:rPr>
-      </w:pPr>
-      <w:r>
-        <w:rPr>
-          <w:rFonts w:asciiTheme="majorBidi" w:hAnsiTheme="majorBidi" w:cstheme="majorBidi"/>
-          <w:sz w:val="24"/>
-        </w:rPr>
-        <w:t>You can see this state in the below.</w:t>
+        <w:t>the warning will be clear</w:t>
+      </w:r>
+      <w:r>
+        <w:rPr>
+          <w:rFonts w:asciiTheme="majorBidi" w:hAnsiTheme="majorBidi" w:cstheme="majorBidi"/>
+          <w:sz w:val="24"/>
+        </w:rPr>
+        <w:t>ed from the screen</w:t>
+      </w:r>
+      <w:r>
+        <w:rPr>
+          <w:rFonts w:asciiTheme="majorBidi" w:hAnsiTheme="majorBidi" w:cstheme="majorBidi"/>
+          <w:sz w:val="24"/>
+        </w:rPr>
+        <w:t>.</w:t>
+      </w:r>
+    </w:p>
+    <w:p>
+      <w:pPr>
+        <w:jc w:val="both"/>
+        <w:rPr>
+          <w:rFonts w:asciiTheme="majorBidi" w:hAnsiTheme="majorBidi" w:cstheme="majorBidi"/>
+          <w:sz w:val="24"/>
+        </w:rPr>
+      </w:pPr>
+      <w:r>
+        <w:rPr>
+          <w:rFonts w:asciiTheme="majorBidi" w:hAnsiTheme="majorBidi" w:cstheme="majorBidi"/>
+          <w:sz w:val="24"/>
+        </w:rPr>
+        <w:t xml:space="preserve">You can see this state in the </w:t>
+      </w:r>
+      <w:r>
+        <w:rPr>
+          <w:rFonts w:asciiTheme="majorBidi" w:hAnsiTheme="majorBidi" w:cstheme="majorBidi"/>
+          <w:sz w:val="24"/>
+        </w:rPr>
+        <w:t xml:space="preserve">figure </w:t>
+      </w:r>
+      <w:r>
+        <w:rPr>
+          <w:rFonts w:asciiTheme="majorBidi" w:hAnsiTheme="majorBidi" w:cstheme="majorBidi"/>
+          <w:sz w:val="24"/>
+        </w:rPr>
+        <w:t>below.</w:t>
+      </w:r>
+    </w:p>
+    <w:p>
+      <w:pPr>
+        <w:jc w:val="both"/>
+        <w:rPr>
+          <w:rFonts w:asciiTheme="majorBidi" w:hAnsiTheme="majorBidi" w:cstheme="majorBidi"/>
+          <w:sz w:val="24"/>
+        </w:rPr>
+      </w:pPr>
+    </w:p>
+    <w:p>
+      <w:pPr>
+        <w:jc w:val="both"/>
+        <w:rPr>
+          <w:rFonts w:asciiTheme="majorBidi" w:hAnsiTheme="majorBidi" w:cstheme="majorBidi"/>
+          <w:sz w:val="24"/>
+        </w:rPr>
+      </w:pPr>
+      <w:r>
+        <w:rPr>
+          <w:noProof/>
+        </w:rPr>
+        <w:pict>
+          <v:shape id="_x0000_s1034" type="#_x0000_t75" style="position:absolute;left:0;text-align:left;margin-left:95.15pt;margin-top:16.1pt;width:260.5pt;height:285.9pt;z-index:-251643904;mso-position-horizontal-relative:text;mso-position-vertical-relative:text" wrapcoords="-62 0 -62 21543 21600 21543 21600 0 -62 0">
+            <v:imagedata r:id="rId10" o:title="deadmansbutton"/>
+            <w10:wrap type="tight"/>
+          </v:shape>
+        </w:pict>
+      </w:r>
+    </w:p>
+    <w:p>
+      <w:pPr>
+        <w:jc w:val="both"/>
+        <w:rPr>
+          <w:rFonts w:asciiTheme="majorBidi" w:hAnsiTheme="majorBidi" w:cstheme="majorBidi"/>
+          <w:sz w:val="24"/>
+        </w:rPr>
+      </w:pPr>
+    </w:p>
+    <w:p>
+      <w:pPr>
+        <w:jc w:val="both"/>
+        <w:rPr>
+          <w:rFonts w:asciiTheme="majorBidi" w:hAnsiTheme="majorBidi" w:cstheme="majorBidi"/>
+          <w:sz w:val="24"/>
+        </w:rPr>
+      </w:pPr>
+    </w:p>
+    <w:p>
+      <w:pPr>
+        <w:jc w:val="both"/>
+        <w:rPr>
+          <w:rFonts w:asciiTheme="majorBidi" w:hAnsiTheme="majorBidi" w:cstheme="majorBidi"/>
+          <w:sz w:val="24"/>
+        </w:rPr>
+      </w:pPr>
+    </w:p>
+    <w:p>
+      <w:pPr>
+        <w:jc w:val="both"/>
+        <w:rPr>
+          <w:rFonts w:asciiTheme="majorBidi" w:hAnsiTheme="majorBidi" w:cstheme="majorBidi"/>
+          <w:sz w:val="24"/>
+        </w:rPr>
+      </w:pPr>
+    </w:p>
+    <w:p>
+      <w:pPr>
+        <w:jc w:val="both"/>
+        <w:rPr>
+          <w:rFonts w:asciiTheme="majorBidi" w:hAnsiTheme="majorBidi" w:cstheme="majorBidi"/>
+          <w:sz w:val="24"/>
+        </w:rPr>
+      </w:pPr>
+    </w:p>
+    <w:p>
+      <w:pPr>
+        <w:jc w:val="both"/>
+        <w:rPr>
+          <w:rFonts w:asciiTheme="majorBidi" w:hAnsiTheme="majorBidi" w:cstheme="majorBidi"/>
+          <w:sz w:val="24"/>
+        </w:rPr>
+      </w:pPr>
+    </w:p>
+    <w:p>
+      <w:pPr>
+        <w:jc w:val="both"/>
+        <w:rPr>
+          <w:rFonts w:asciiTheme="majorBidi" w:hAnsiTheme="majorBidi" w:cstheme="majorBidi"/>
+          <w:sz w:val="24"/>
+        </w:rPr>
+      </w:pPr>
+    </w:p>
+    <w:p>
+      <w:pPr>
+        <w:jc w:val="both"/>
+        <w:rPr>
+          <w:rFonts w:asciiTheme="majorBidi" w:hAnsiTheme="majorBidi" w:cstheme="majorBidi"/>
+          <w:sz w:val="24"/>
+        </w:rPr>
+      </w:pPr>
+    </w:p>
+    <w:p>
+      <w:pPr>
+        <w:jc w:val="both"/>
+        <w:rPr>
+          <w:rFonts w:asciiTheme="majorBidi" w:hAnsiTheme="majorBidi" w:cstheme="majorBidi"/>
+          <w:sz w:val="24"/>
+        </w:rPr>
+      </w:pPr>
+    </w:p>
+    <w:p>
+      <w:pPr>
+        <w:jc w:val="both"/>
+        <w:rPr>
+          <w:rFonts w:asciiTheme="majorBidi" w:hAnsiTheme="majorBidi" w:cstheme="majorBidi"/>
+          <w:sz w:val="24"/>
+        </w:rPr>
+      </w:pPr>
+    </w:p>
+    <w:p>
+      <w:pPr>
+        <w:jc w:val="both"/>
+        <w:rPr>
+          <w:rFonts w:asciiTheme="majorBidi" w:hAnsiTheme="majorBidi" w:cstheme="majorBidi"/>
+          <w:sz w:val="24"/>
+        </w:rPr>
+      </w:pPr>
+    </w:p>
+    <w:p>
+      <w:pPr>
+        <w:jc w:val="both"/>
+        <w:rPr>
+          <w:rFonts w:asciiTheme="majorBidi" w:hAnsiTheme="majorBidi" w:cstheme="majorBidi"/>
+          <w:sz w:val="24"/>
+        </w:rPr>
+      </w:pPr>
+    </w:p>
+    <w:p>
+      <w:pPr>
+        <w:jc w:val="both"/>
+        <w:rPr>
+          <w:rFonts w:asciiTheme="majorBidi" w:hAnsiTheme="majorBidi" w:cstheme="majorBidi"/>
+          <w:sz w:val="24"/>
+        </w:rPr>
+      </w:pPr>
+    </w:p>
+    <w:p>
+      <w:pPr>
+        <w:jc w:val="both"/>
+        <w:rPr>
+          <w:rFonts w:asciiTheme="majorBidi" w:hAnsiTheme="majorBidi" w:cstheme="majorBidi"/>
+          <w:sz w:val="24"/>
+        </w:rPr>
+      </w:pPr>
+      <w:r>
+        <w:rPr>
+          <w:rFonts w:asciiTheme="majorBidi" w:hAnsiTheme="majorBidi" w:cstheme="majorBidi"/>
+          <w:sz w:val="24"/>
+        </w:rPr>
+        <w:lastRenderedPageBreak/>
+        <w:t xml:space="preserve">Since we implemented the whole system in an orthogonal state, whenever the system starts we are also in this Dead Man’s Button. The name </w:t>
+      </w:r>
+      <w:proofErr w:type="spellStart"/>
+      <w:r>
+        <w:rPr>
+          <w:rFonts w:asciiTheme="majorBidi" w:hAnsiTheme="majorBidi" w:cstheme="majorBidi"/>
+          <w:sz w:val="24"/>
+        </w:rPr>
+        <w:t>CheckVelocity</w:t>
+      </w:r>
+      <w:proofErr w:type="spellEnd"/>
+      <w:r>
+        <w:rPr>
+          <w:rFonts w:asciiTheme="majorBidi" w:hAnsiTheme="majorBidi" w:cstheme="majorBidi"/>
+          <w:sz w:val="24"/>
+        </w:rPr>
+        <w:t xml:space="preserve"> is mistakenly left here. Before, we were checking if the velocity was greater than 0. In that case, the driver would be prompted to press the </w:t>
+      </w:r>
+      <w:r>
+        <w:rPr>
+          <w:rFonts w:asciiTheme="majorBidi" w:hAnsiTheme="majorBidi" w:cstheme="majorBidi"/>
+          <w:i/>
+          <w:sz w:val="24"/>
+        </w:rPr>
+        <w:t xml:space="preserve">poll </w:t>
+      </w:r>
+      <w:r>
+        <w:rPr>
+          <w:rFonts w:asciiTheme="majorBidi" w:hAnsiTheme="majorBidi" w:cstheme="majorBidi"/>
+          <w:sz w:val="24"/>
+        </w:rPr>
+        <w:t xml:space="preserve">button immediately after starting to move. In order to fix that, we trigger that transition after 30 seconds of starting the system. </w:t>
+      </w:r>
+      <w:r>
+        <w:rPr>
+          <w:rFonts w:asciiTheme="majorBidi" w:hAnsiTheme="majorBidi" w:cstheme="majorBidi"/>
+          <w:sz w:val="24"/>
+        </w:rPr>
+        <w:t xml:space="preserve">Following that, every 30 seconds the driver would be prompted. If the driver fails to push the </w:t>
+      </w:r>
+      <w:r>
+        <w:rPr>
+          <w:rFonts w:asciiTheme="majorBidi" w:hAnsiTheme="majorBidi" w:cstheme="majorBidi"/>
+          <w:i/>
+          <w:sz w:val="24"/>
+        </w:rPr>
+        <w:t xml:space="preserve">poll </w:t>
+      </w:r>
+      <w:r>
+        <w:rPr>
+          <w:rFonts w:asciiTheme="majorBidi" w:hAnsiTheme="majorBidi" w:cstheme="majorBidi"/>
+          <w:sz w:val="24"/>
+        </w:rPr>
+        <w:t xml:space="preserve">button within 5 seconds of prompting, then the system would go to Emergency state. </w:t>
+      </w:r>
+      <w:r>
+        <w:rPr>
+          <w:rFonts w:asciiTheme="majorBidi" w:hAnsiTheme="majorBidi" w:cstheme="majorBidi"/>
+          <w:sz w:val="24"/>
+        </w:rPr>
+        <w:t xml:space="preserve"> </w:t>
+      </w:r>
+    </w:p>
+    <w:p>
+      <w:pPr>
+        <w:jc w:val="both"/>
+        <w:rPr>
+          <w:rFonts w:asciiTheme="majorBidi" w:hAnsiTheme="majorBidi" w:cstheme="majorBidi"/>
+          <w:sz w:val="24"/>
+        </w:rPr>
+      </w:pPr>
+    </w:p>
+    <w:p>
+      <w:pPr>
+        <w:jc w:val="both"/>
+        <w:rPr>
+          <w:rFonts w:asciiTheme="majorBidi" w:hAnsiTheme="majorBidi" w:cstheme="majorBidi"/>
+          <w:sz w:val="24"/>
+        </w:rPr>
+      </w:pPr>
+      <w:r>
+        <w:rPr>
+          <w:rFonts w:asciiTheme="majorBidi" w:hAnsiTheme="majorBidi" w:cstheme="majorBidi"/>
+          <w:sz w:val="24"/>
+        </w:rPr>
+        <w:t>The last part of the system is the emergency break. Emer</w:t>
+      </w:r>
+      <w:r>
+        <w:rPr>
+          <w:rFonts w:asciiTheme="majorBidi" w:hAnsiTheme="majorBidi" w:cstheme="majorBidi"/>
+          <w:sz w:val="24"/>
+        </w:rPr>
+        <w:t xml:space="preserve">gency state is visited whenever a dangerous situation such as passing at red light, disobeying the speed limits, etc. occurs. The aim here is to stop the train as fast as possible and then wait for a certain time for the system to become responsive again. </w:t>
+      </w:r>
+    </w:p>
+    <w:p>
+      <w:pPr>
+        <w:jc w:val="both"/>
+        <w:rPr>
+          <w:rFonts w:asciiTheme="majorBidi" w:hAnsiTheme="majorBidi" w:cstheme="majorBidi"/>
+          <w:sz w:val="24"/>
+        </w:rPr>
+      </w:pPr>
+      <w:r>
+        <w:rPr>
+          <w:rFonts w:asciiTheme="majorBidi" w:hAnsiTheme="majorBidi" w:cstheme="majorBidi"/>
+          <w:sz w:val="24"/>
+        </w:rPr>
+        <w:t>The snapshot of the system can be seen below.</w:t>
+      </w:r>
+    </w:p>
+    <w:p>
+      <w:pPr>
+        <w:jc w:val="both"/>
+        <w:rPr>
+          <w:rFonts w:asciiTheme="majorBidi" w:hAnsiTheme="majorBidi" w:cstheme="majorBidi"/>
+          <w:sz w:val="24"/>
+        </w:rPr>
+      </w:pPr>
+      <w:r>
+        <w:rPr>
+          <w:noProof/>
+        </w:rPr>
+        <w:pict>
+          <v:shape id="_x0000_s1035" type="#_x0000_t75" style="position:absolute;left:0;text-align:left;margin-left:76.95pt;margin-top:19.85pt;width:296.6pt;height:217.25pt;z-index:-251641856;mso-position-horizontal-relative:text;mso-position-vertical-relative:text" wrapcoords="-55 0 -55 21526 21600 21526 21600 0 -55 0">
+            <v:imagedata r:id="rId11" o:title="emergencybreak"/>
+            <w10:wrap type="tight"/>
+          </v:shape>
+        </w:pict>
+      </w:r>
+    </w:p>
+    <w:p>
+      <w:pPr>
+        <w:jc w:val="both"/>
+        <w:rPr>
+          <w:rFonts w:asciiTheme="majorBidi" w:hAnsiTheme="majorBidi" w:cstheme="majorBidi"/>
+          <w:sz w:val="24"/>
+        </w:rPr>
+      </w:pPr>
+    </w:p>
+    <w:p>
+      <w:pPr>
+        <w:jc w:val="both"/>
+        <w:rPr>
+          <w:rFonts w:asciiTheme="majorBidi" w:hAnsiTheme="majorBidi" w:cstheme="majorBidi"/>
+          <w:sz w:val="24"/>
+        </w:rPr>
+      </w:pPr>
+    </w:p>
+    <w:p>
+      <w:pPr>
+        <w:jc w:val="both"/>
+        <w:rPr>
+          <w:rFonts w:asciiTheme="majorBidi" w:hAnsiTheme="majorBidi" w:cstheme="majorBidi"/>
+          <w:sz w:val="24"/>
+        </w:rPr>
+      </w:pPr>
+    </w:p>
+    <w:p>
+      <w:pPr>
+        <w:jc w:val="both"/>
+        <w:rPr>
+          <w:rFonts w:asciiTheme="majorBidi" w:hAnsiTheme="majorBidi" w:cstheme="majorBidi"/>
+          <w:sz w:val="24"/>
+        </w:rPr>
+      </w:pPr>
+    </w:p>
+    <w:p>
+      <w:pPr>
+        <w:jc w:val="both"/>
+        <w:rPr>
+          <w:rFonts w:asciiTheme="majorBidi" w:hAnsiTheme="majorBidi" w:cstheme="majorBidi"/>
+          <w:sz w:val="24"/>
+        </w:rPr>
+      </w:pPr>
+    </w:p>
+    <w:p>
+      <w:pPr>
+        <w:jc w:val="both"/>
+        <w:rPr>
+          <w:rFonts w:asciiTheme="majorBidi" w:hAnsiTheme="majorBidi" w:cstheme="majorBidi"/>
+          <w:sz w:val="24"/>
+        </w:rPr>
+      </w:pPr>
+    </w:p>
+    <w:p>
+      <w:pPr>
+        <w:jc w:val="both"/>
+        <w:rPr>
+          <w:rFonts w:asciiTheme="majorBidi" w:hAnsiTheme="majorBidi" w:cstheme="majorBidi"/>
+          <w:sz w:val="24"/>
+        </w:rPr>
+      </w:pPr>
+    </w:p>
+    <w:p>
+      <w:pPr>
+        <w:jc w:val="both"/>
+        <w:rPr>
+          <w:rFonts w:asciiTheme="majorBidi" w:hAnsiTheme="majorBidi" w:cstheme="majorBidi"/>
+          <w:sz w:val="24"/>
+        </w:rPr>
+      </w:pPr>
+    </w:p>
+    <w:p>
+      <w:pPr>
+        <w:jc w:val="both"/>
+        <w:rPr>
+          <w:rFonts w:asciiTheme="majorBidi" w:hAnsiTheme="majorBidi" w:cstheme="majorBidi"/>
+          <w:sz w:val="24"/>
+        </w:rPr>
+      </w:pPr>
+    </w:p>
+    <w:p>
+      <w:pPr>
+        <w:jc w:val="both"/>
+        <w:rPr>
+          <w:rFonts w:asciiTheme="majorBidi" w:hAnsiTheme="majorBidi" w:cstheme="majorBidi"/>
+          <w:sz w:val="24"/>
+        </w:rPr>
+      </w:pPr>
+    </w:p>
+    <w:p>
+      <w:pPr>
+        <w:jc w:val="both"/>
+        <w:rPr>
+          <w:rFonts w:asciiTheme="majorBidi" w:hAnsiTheme="majorBidi" w:cstheme="majorBidi"/>
+          <w:sz w:val="24"/>
+        </w:rPr>
+      </w:pPr>
+      <w:r>
+        <w:rPr>
+          <w:rFonts w:asciiTheme="majorBidi" w:hAnsiTheme="majorBidi" w:cstheme="majorBidi"/>
+          <w:sz w:val="24"/>
+        </w:rPr>
+        <w:t xml:space="preserve">When system enters this state, initially the acceleration is set to -1 for slowing down. When the velocity reaches 0, the system is in Cooldown period which takes 5 seconds. Within that 5 seconds system does not respond to any of the actions. After the 5 seconds has passed, system goes back to initial state and becomes responsive again. </w:t>
       </w:r>
     </w:p>
     <w:sectPr>
@@ -782,7 +2554,7 @@
 
 <file path=word/numbering.xml><?xml version="1.0" encoding="utf-8"?>
 <w:numbering xmlns:wpc="http://schemas.microsoft.com/office/word/2010/wordprocessingCanvas" xmlns:mc="http://schemas.openxmlformats.org/markup-compatibility/2006" xmlns:o="urn:schemas-microsoft-com:office:office" xmlns:r="http://schemas.openxmlformats.org/officeDocument/2006/relationships" xmlns:m="http://schemas.openxmlformats.org/officeDocument/2006/math" xmlns:v="urn:schemas-microsoft-com:vml" xmlns:wp14="http://schemas.microsoft.com/office/word/2010/wordprocessingDrawing" xmlns:wp="http://schemas.openxmlformats.org/drawingml/2006/wordprocessingDrawing" xmlns:w10="urn:schemas-microsoft-com:office:word" xmlns:w="http://schemas.openxmlformats.org/wordprocessingml/2006/main" xmlns:w14="http://schemas.microsoft.com/office/word/2010/wordml" xmlns:w15="http://schemas.microsoft.com/office/word/2012/wordml" xmlns:wpg="http://schemas.microsoft.com/office/word/2010/wordprocessingGroup" xmlns:wpi="http://schemas.microsoft.com/office/word/2010/wordprocessingInk" xmlns:wne="http://schemas.microsoft.com/office/word/2006/wordml" xmlns:wps="http://schemas.microsoft.com/office/word/2010/wordprocessingShape" mc:Ignorable="w14 w15 wp14">
-  <w:abstractNum w:abstractNumId="0">
+  <w:abstractNum w:abstractNumId="0" w15:restartNumberingAfterBreak="0">
     <w:nsid w:val="0AB333FA"/>
     <w:multiLevelType w:val="hybridMultilevel"/>
     <w:tmpl w:val="8E98DB66"/>
@@ -868,7 +2640,7 @@
       </w:pPr>
     </w:lvl>
   </w:abstractNum>
-  <w:abstractNum w:abstractNumId="1">
+  <w:abstractNum w:abstractNumId="1" w15:restartNumberingAfterBreak="0">
     <w:nsid w:val="394B28FE"/>
     <w:multiLevelType w:val="hybridMultilevel"/>
     <w:tmpl w:val="C9F8D42E"/>

</xml_diff>